<commit_message>
panic,disability & home doc
</commit_message>
<xml_diff>
--- a/docs/android_user_manual_p16036_p16097_p16112.docx
+++ b/docs/android_user_manual_p16036_p16097_p16112.docx
@@ -118,7 +118,7 @@
                     <v:stroke joinstyle="miter"/>
                     <v:path gradientshapeok="t" o:connecttype="rect"/>
                   </v:shapetype>
-                  <v:shape id="Πλαίσιο κειμένου 1" o:spid="_x0000_s1026" type="#_x0000_t202" style="position:absolute;margin-left:94pt;margin-top:387.95pt;width:374.4pt;height:49.35pt;z-index:251665408;visibility:visible;mso-wrap-style:square;mso-wrap-distance-left:9pt;mso-wrap-distance-top:0;mso-wrap-distance-right:9pt;mso-wrap-distance-bottom:0;mso-position-horizontal:absolute;mso-position-horizontal-relative:text;mso-position-vertical:absolute;mso-position-vertical-relative:text;v-text-anchor:top" o:gfxdata="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" fillcolor="white [3201]" strokecolor="white [3212]" strokeweight=".5pt">
+                  <v:shape id="Πλαίσιο κειμένου 1" o:spid="_x0000_s1026" type="#_x0000_t202" style="position:absolute;margin-left:94pt;margin-top:387.95pt;width:374.4pt;height:49.35pt;z-index:251665408;visibility:visible;mso-wrap-style:square;mso-wrap-distance-left:9pt;mso-wrap-distance-top:0;mso-wrap-distance-right:9pt;mso-wrap-distance-bottom:0;mso-position-horizontal:absolute;mso-position-horizontal-relative:text;mso-position-vertical:absolute;mso-position-vertical-relative:text;v-text-anchor:top" o:gfxdata="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" fillcolor="white [3201]" strokecolor="white [3212]" strokeweight=".5pt">
                     <v:textbox>
                       <w:txbxContent>
                         <w:p>
@@ -330,7 +330,7 @@
               </mc:Choice>
               <mc:Fallback>
                 <w:pict>
-                  <v:shape w14:anchorId="4D3C3F35" id="Πλαίσιο κειμένου 2" o:spid="_x0000_s1027" type="#_x0000_t202" style="position:absolute;margin-left:238.65pt;margin-top:533.7pt;width:243.95pt;height:64pt;z-index:251664384;visibility:visible;mso-wrap-style:square;mso-width-percent:0;mso-height-percent:0;mso-wrap-distance-left:9pt;mso-wrap-distance-top:3.6pt;mso-wrap-distance-right:9pt;mso-wrap-distance-bottom:3.6pt;mso-position-horizontal:absolute;mso-position-horizontal-relative:text;mso-position-vertical:absolute;mso-position-vertical-relative:text;mso-width-percent:0;mso-height-percent:0;mso-width-relative:margin;mso-height-relative:margin;v-text-anchor:top" o:gfxdata="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" fillcolor="white [3201]" strokecolor="#fff1da [661]" strokeweight="1pt">
+                  <v:shape w14:anchorId="4D3C3F35" id="Πλαίσιο κειμένου 2" o:spid="_x0000_s1027" type="#_x0000_t202" style="position:absolute;margin-left:238.65pt;margin-top:533.7pt;width:243.95pt;height:64pt;z-index:251664384;visibility:visible;mso-wrap-style:square;mso-width-percent:0;mso-height-percent:0;mso-wrap-distance-left:9pt;mso-wrap-distance-top:3.6pt;mso-wrap-distance-right:9pt;mso-wrap-distance-bottom:3.6pt;mso-position-horizontal:absolute;mso-position-horizontal-relative:text;mso-position-vertical:absolute;mso-position-vertical-relative:text;mso-width-percent:0;mso-height-percent:0;mso-width-relative:margin;mso-height-relative:margin;v-text-anchor:top" o:gfxdata="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" fillcolor="white [3201]" strokecolor="#fff1da [661]" strokeweight="1pt">
                     <v:textbox>
                       <w:txbxContent>
                         <w:p>
@@ -476,7 +476,7 @@
                             <w:txbxContent>
                               <w:p>
                                 <w:pPr>
-                                  <w:pStyle w:val="a3"/>
+                                  <w:pStyle w:val="NoSpacing"/>
                                   <w:jc w:val="right"/>
                                   <w:rPr>
                                     <w:caps/>
@@ -552,7 +552,7 @@
                                 <w:sdtContent>
                                   <w:p>
                                     <w:pPr>
-                                      <w:pStyle w:val="a3"/>
+                                      <w:pStyle w:val="NoSpacing"/>
                                       <w:jc w:val="right"/>
                                       <w:rPr>
                                         <w:smallCaps/>
@@ -562,6 +562,7 @@
                                         <w:lang w:val="el-GR"/>
                                       </w:rPr>
                                     </w:pPr>
+                                    <w:proofErr w:type="spellStart"/>
                                     <w:r>
                                       <w:rPr>
                                         <w:smallCaps/>
@@ -570,8 +571,75 @@
                                         <w:szCs w:val="48"/>
                                         <w:lang w:val="el-GR"/>
                                       </w:rPr>
-                                      <w:t>Συγχρονα θεματα τεχνολογιας λογισμικου</w:t>
+                                      <w:t>Συγχρονα</w:t>
                                     </w:r>
+                                    <w:proofErr w:type="spellEnd"/>
+                                    <w:r>
+                                      <w:rPr>
+                                        <w:smallCaps/>
+                                        <w:color w:val="505046" w:themeColor="text2"/>
+                                        <w:sz w:val="48"/>
+                                        <w:szCs w:val="48"/>
+                                        <w:lang w:val="el-GR"/>
+                                      </w:rPr>
+                                      <w:t xml:space="preserve"> </w:t>
+                                    </w:r>
+                                    <w:proofErr w:type="spellStart"/>
+                                    <w:r>
+                                      <w:rPr>
+                                        <w:smallCaps/>
+                                        <w:color w:val="505046" w:themeColor="text2"/>
+                                        <w:sz w:val="48"/>
+                                        <w:szCs w:val="48"/>
+                                        <w:lang w:val="el-GR"/>
+                                      </w:rPr>
+                                      <w:t>θεματα</w:t>
+                                    </w:r>
+                                    <w:proofErr w:type="spellEnd"/>
+                                    <w:r>
+                                      <w:rPr>
+                                        <w:smallCaps/>
+                                        <w:color w:val="505046" w:themeColor="text2"/>
+                                        <w:sz w:val="48"/>
+                                        <w:szCs w:val="48"/>
+                                        <w:lang w:val="el-GR"/>
+                                      </w:rPr>
+                                      <w:t xml:space="preserve"> </w:t>
+                                    </w:r>
+                                    <w:proofErr w:type="spellStart"/>
+                                    <w:r>
+                                      <w:rPr>
+                                        <w:smallCaps/>
+                                        <w:color w:val="505046" w:themeColor="text2"/>
+                                        <w:sz w:val="48"/>
+                                        <w:szCs w:val="48"/>
+                                        <w:lang w:val="el-GR"/>
+                                      </w:rPr>
+                                      <w:t>τεχνολογιας</w:t>
+                                    </w:r>
+                                    <w:proofErr w:type="spellEnd"/>
+                                    <w:r>
+                                      <w:rPr>
+                                        <w:smallCaps/>
+                                        <w:color w:val="505046" w:themeColor="text2"/>
+                                        <w:sz w:val="48"/>
+                                        <w:szCs w:val="48"/>
+                                        <w:lang w:val="el-GR"/>
+                                      </w:rPr>
+                                      <w:t xml:space="preserve"> </w:t>
+                                    </w:r>
+                                    <w:proofErr w:type="spellStart"/>
+                                    <w:r>
+                                      <w:rPr>
+                                        <w:smallCaps/>
+                                        <w:color w:val="505046" w:themeColor="text2"/>
+                                        <w:sz w:val="48"/>
+                                        <w:szCs w:val="48"/>
+                                        <w:lang w:val="el-GR"/>
+                                      </w:rPr>
+                                      <w:t>λογισμικου</w:t>
+                                    </w:r>
+                                    <w:proofErr w:type="spellEnd"/>
                                   </w:p>
                                 </w:sdtContent>
                               </w:sdt>
@@ -597,12 +665,12 @@
               </mc:Choice>
               <mc:Fallback>
                 <w:pict>
-                  <v:shape w14:anchorId="3B2466F6" id="Πλαίσιο κειμένου 113" o:spid="_x0000_s1028" type="#_x0000_t202" style="position:absolute;margin-left:92pt;margin-top:239.3pt;width:453pt;height:264.35pt;z-index:251660288;visibility:visible;mso-wrap-style:square;mso-width-percent:734;mso-height-percent:0;mso-wrap-distance-left:9pt;mso-wrap-distance-top:0;mso-wrap-distance-right:9pt;mso-wrap-distance-bottom:0;mso-position-horizontal:absolute;mso-position-horizontal-relative:page;mso-position-vertical:absolute;mso-position-vertical-relative:page;mso-width-percent:734;mso-height-percent:0;mso-width-relative:page;mso-height-relative:page;v-text-anchor:bottom" o:gfxdata="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" filled="f" stroked="f" strokeweight=".5pt">
+                  <v:shape w14:anchorId="3B2466F6" id="Πλαίσιο κειμένου 113" o:spid="_x0000_s1028" type="#_x0000_t202" style="position:absolute;margin-left:92pt;margin-top:239.3pt;width:453pt;height:264.35pt;z-index:251660288;visibility:visible;mso-wrap-style:square;mso-width-percent:734;mso-height-percent:0;mso-wrap-distance-left:9pt;mso-wrap-distance-top:0;mso-wrap-distance-right:9pt;mso-wrap-distance-bottom:0;mso-position-horizontal:absolute;mso-position-horizontal-relative:page;mso-position-vertical:absolute;mso-position-vertical-relative:page;mso-width-percent:734;mso-height-percent:0;mso-width-relative:page;mso-height-relative:page;v-text-anchor:bottom" o:gfxdata="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" filled="f" stroked="f" strokeweight=".5pt">
                     <v:textbox inset="0,0,0,0">
                       <w:txbxContent>
                         <w:p>
                           <w:pPr>
-                            <w:pStyle w:val="a3"/>
+                            <w:pStyle w:val="NoSpacing"/>
                             <w:jc w:val="right"/>
                             <w:rPr>
                               <w:caps/>
@@ -678,7 +746,7 @@
                           <w:sdtContent>
                             <w:p>
                               <w:pPr>
-                                <w:pStyle w:val="a3"/>
+                                <w:pStyle w:val="NoSpacing"/>
                                 <w:jc w:val="right"/>
                                 <w:rPr>
                                   <w:smallCaps/>
@@ -688,6 +756,7 @@
                                   <w:lang w:val="el-GR"/>
                                 </w:rPr>
                               </w:pPr>
+                              <w:proofErr w:type="spellStart"/>
                               <w:r>
                                 <w:rPr>
                                   <w:smallCaps/>
@@ -696,8 +765,75 @@
                                   <w:szCs w:val="48"/>
                                   <w:lang w:val="el-GR"/>
                                 </w:rPr>
-                                <w:t>Συγχρονα θεματα τεχνολογιας λογισμικου</w:t>
+                                <w:t>Συγχρονα</w:t>
                               </w:r>
+                              <w:proofErr w:type="spellEnd"/>
+                              <w:r>
+                                <w:rPr>
+                                  <w:smallCaps/>
+                                  <w:color w:val="505046" w:themeColor="text2"/>
+                                  <w:sz w:val="48"/>
+                                  <w:szCs w:val="48"/>
+                                  <w:lang w:val="el-GR"/>
+                                </w:rPr>
+                                <w:t xml:space="preserve"> </w:t>
+                              </w:r>
+                              <w:proofErr w:type="spellStart"/>
+                              <w:r>
+                                <w:rPr>
+                                  <w:smallCaps/>
+                                  <w:color w:val="505046" w:themeColor="text2"/>
+                                  <w:sz w:val="48"/>
+                                  <w:szCs w:val="48"/>
+                                  <w:lang w:val="el-GR"/>
+                                </w:rPr>
+                                <w:t>θεματα</w:t>
+                              </w:r>
+                              <w:proofErr w:type="spellEnd"/>
+                              <w:r>
+                                <w:rPr>
+                                  <w:smallCaps/>
+                                  <w:color w:val="505046" w:themeColor="text2"/>
+                                  <w:sz w:val="48"/>
+                                  <w:szCs w:val="48"/>
+                                  <w:lang w:val="el-GR"/>
+                                </w:rPr>
+                                <w:t xml:space="preserve"> </w:t>
+                              </w:r>
+                              <w:proofErr w:type="spellStart"/>
+                              <w:r>
+                                <w:rPr>
+                                  <w:smallCaps/>
+                                  <w:color w:val="505046" w:themeColor="text2"/>
+                                  <w:sz w:val="48"/>
+                                  <w:szCs w:val="48"/>
+                                  <w:lang w:val="el-GR"/>
+                                </w:rPr>
+                                <w:t>τεχνολογιας</w:t>
+                              </w:r>
+                              <w:proofErr w:type="spellEnd"/>
+                              <w:r>
+                                <w:rPr>
+                                  <w:smallCaps/>
+                                  <w:color w:val="505046" w:themeColor="text2"/>
+                                  <w:sz w:val="48"/>
+                                  <w:szCs w:val="48"/>
+                                  <w:lang w:val="el-GR"/>
+                                </w:rPr>
+                                <w:t xml:space="preserve"> </w:t>
+                              </w:r>
+                              <w:proofErr w:type="spellStart"/>
+                              <w:r>
+                                <w:rPr>
+                                  <w:smallCaps/>
+                                  <w:color w:val="505046" w:themeColor="text2"/>
+                                  <w:sz w:val="48"/>
+                                  <w:szCs w:val="48"/>
+                                  <w:lang w:val="el-GR"/>
+                                </w:rPr>
+                                <w:t>λογισμικου</w:t>
+                              </w:r>
+                              <w:proofErr w:type="spellEnd"/>
                             </w:p>
                           </w:sdtContent>
                         </w:sdt>
@@ -783,7 +919,7 @@
                             <w:txbxContent>
                               <w:p>
                                 <w:pPr>
-                                  <w:pStyle w:val="a3"/>
+                                  <w:pStyle w:val="NoSpacing"/>
                                   <w:jc w:val="right"/>
                                   <w:rPr>
                                     <w:caps/>
@@ -846,12 +982,12 @@
               </mc:Choice>
               <mc:Fallback>
                 <w:pict>
-                  <v:shape w14:anchorId="07D16D63" id="Πλαίσιο κειμένου 111" o:spid="_x0000_s1029" type="#_x0000_t202" style="position:absolute;margin-left:0;margin-top:0;width:288.25pt;height:287.5pt;z-index:251662336;visibility:visible;mso-wrap-style:square;mso-width-percent:734;mso-height-percent:363;mso-left-percent:150;mso-top-percent:91;mso-wrap-distance-left:9pt;mso-wrap-distance-top:0;mso-wrap-distance-right:9pt;mso-wrap-distance-bottom:0;mso-position-horizontal-relative:page;mso-position-vertical-relative:page;mso-width-percent:734;mso-height-percent:363;mso-left-percent:150;mso-top-percent:91;mso-width-relative:page;mso-height-relative:page;v-text-anchor:bottom" o:gfxdata="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" filled="f" stroked="f" strokeweight=".5pt">
+                  <v:shape w14:anchorId="07D16D63" id="Πλαίσιο κειμένου 111" o:spid="_x0000_s1029" type="#_x0000_t202" style="position:absolute;margin-left:0;margin-top:0;width:288.25pt;height:287.5pt;z-index:251662336;visibility:visible;mso-wrap-style:square;mso-width-percent:734;mso-height-percent:363;mso-left-percent:150;mso-top-percent:91;mso-wrap-distance-left:9pt;mso-wrap-distance-top:0;mso-wrap-distance-right:9pt;mso-wrap-distance-bottom:0;mso-position-horizontal-relative:page;mso-position-vertical-relative:page;mso-width-percent:734;mso-height-percent:363;mso-left-percent:150;mso-top-percent:91;mso-width-relative:page;mso-height-relative:page;v-text-anchor:bottom" o:gfxdata="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" filled="f" stroked="f" strokeweight=".5pt">
                     <v:textbox style="mso-fit-shape-to-text:t" inset="0,0,0,0">
                       <w:txbxContent>
                         <w:p>
                           <w:pPr>
-                            <w:pStyle w:val="a3"/>
+                            <w:pStyle w:val="NoSpacing"/>
                             <w:jc w:val="right"/>
                             <w:rPr>
                               <w:caps/>
@@ -1081,7 +1217,7 @@
       <w:sdtContent>
         <w:p>
           <w:pPr>
-            <w:pStyle w:val="a6"/>
+            <w:pStyle w:val="TOCHeading"/>
             <w:rPr>
               <w:lang w:val="el-GR"/>
             </w:rPr>
@@ -1095,7 +1231,7 @@
         </w:p>
         <w:p>
           <w:pPr>
-            <w:pStyle w:val="20"/>
+            <w:pStyle w:val="TOC2"/>
             <w:tabs>
               <w:tab w:val="left" w:pos="880"/>
               <w:tab w:val="right" w:leader="dot" w:pos="9350"/>
@@ -1165,7 +1301,7 @@
           <w:hyperlink w:anchor="_Toc33009106" w:history="1">
             <w:r>
               <w:rPr>
-                <w:rStyle w:val="-"/>
+                <w:rStyle w:val="Hyperlink"/>
                 <w:noProof/>
                 <w:lang w:val="el-GR"/>
               </w:rPr>
@@ -1180,7 +1316,7 @@
             </w:r>
             <w:r>
               <w:rPr>
-                <w:rStyle w:val="-"/>
+                <w:rStyle w:val="Hyperlink"/>
                 <w:noProof/>
                 <w:lang w:val="el-GR"/>
               </w:rPr>
@@ -1238,7 +1374,7 @@
         </w:p>
         <w:p>
           <w:pPr>
-            <w:pStyle w:val="10"/>
+            <w:pStyle w:val="TOC1"/>
             <w:tabs>
               <w:tab w:val="left" w:pos="440"/>
               <w:tab w:val="right" w:leader="dot" w:pos="9350"/>
@@ -1251,7 +1387,7 @@
           <w:hyperlink w:anchor="_Toc33009107" w:history="1">
             <w:r>
               <w:rPr>
-                <w:rStyle w:val="-"/>
+                <w:rStyle w:val="Hyperlink"/>
                 <w:noProof/>
                 <w:lang w:val="el-GR"/>
               </w:rPr>
@@ -1266,7 +1402,7 @@
             </w:r>
             <w:r>
               <w:rPr>
-                <w:rStyle w:val="-"/>
+                <w:rStyle w:val="Hyperlink"/>
                 <w:noProof/>
                 <w:lang w:val="el-GR"/>
               </w:rPr>
@@ -1354,7 +1490,7 @@
     </w:p>
     <w:p>
       <w:pPr>
-        <w:pStyle w:val="2"/>
+        <w:pStyle w:val="Heading2"/>
         <w:rPr>
           <w:lang w:val="el-GR"/>
         </w:rPr>
@@ -1384,7 +1520,7 @@
     </w:p>
     <w:p>
       <w:pPr>
-        <w:pStyle w:val="1"/>
+        <w:pStyle w:val="Heading1"/>
         <w:rPr>
           <w:lang w:val="el-GR"/>
         </w:rPr>
@@ -1410,12 +1546,12 @@
       <w:pPr>
         <w:pStyle w:val="Default"/>
         <w:rPr>
-          <w:rStyle w:val="a9"/>
-        </w:rPr>
-      </w:pPr>
-      <w:r>
-        <w:rPr>
-          <w:rStyle w:val="a9"/>
+          <w:rStyle w:val="IntenseReference"/>
+        </w:rPr>
+      </w:pPr>
+      <w:r>
+        <w:rPr>
+          <w:rStyle w:val="IntenseReference"/>
         </w:rPr>
         <w:t xml:space="preserve">ΕΛΑΧΙΣΤΕΣ ΑΠΑΙΤΗΣΕΙΣ: </w:t>
       </w:r>
@@ -1453,42 +1589,88 @@
           <w:sz w:val="22"/>
           <w:szCs w:val="22"/>
         </w:rPr>
-        <w:t xml:space="preserve">Επεξεργαστής: AMD FX 6300 @ 3.8 GHz, Ryzen 3 - 1200, Intel Core i3 2400 @ 3.1 GHz </w:t>
-      </w:r>
-    </w:p>
-    <w:p>
-      <w:pPr>
-        <w:pStyle w:val="Default"/>
+        <w:t>Επ</w:t>
+      </w:r>
+      <w:proofErr w:type="spellStart"/>
+      <w:r>
         <w:rPr>
           <w:rFonts w:asciiTheme="minorHAnsi" w:hAnsiTheme="minorHAnsi" w:cstheme="minorHAnsi"/>
           <w:sz w:val="22"/>
           <w:szCs w:val="22"/>
         </w:rPr>
-      </w:pPr>
+        <w:t>εξεργ</w:t>
+      </w:r>
+      <w:proofErr w:type="spellEnd"/>
       <w:r>
         <w:rPr>
           <w:rFonts w:asciiTheme="minorHAnsi" w:hAnsiTheme="minorHAnsi" w:cstheme="minorHAnsi"/>
           <w:sz w:val="22"/>
           <w:szCs w:val="22"/>
         </w:rPr>
-        <w:t xml:space="preserve">Μνήμη: 1 GB RAM </w:t>
-      </w:r>
-    </w:p>
-    <w:p>
-      <w:pPr>
-        <w:pStyle w:val="Default"/>
+        <w:t>α</w:t>
+      </w:r>
+      <w:proofErr w:type="spellStart"/>
+      <w:r>
         <w:rPr>
           <w:rFonts w:asciiTheme="minorHAnsi" w:hAnsiTheme="minorHAnsi" w:cstheme="minorHAnsi"/>
           <w:sz w:val="22"/>
           <w:szCs w:val="22"/>
         </w:rPr>
-      </w:pPr>
+        <w:t>στής</w:t>
+      </w:r>
+      <w:proofErr w:type="spellEnd"/>
       <w:r>
         <w:rPr>
           <w:rFonts w:asciiTheme="minorHAnsi" w:hAnsiTheme="minorHAnsi" w:cstheme="minorHAnsi"/>
           <w:sz w:val="22"/>
           <w:szCs w:val="22"/>
         </w:rPr>
+        <w:t xml:space="preserve">: AMD FX 6300 @ 3.8 GHz, Ryzen 3 - 1200, Intel Core i3 2400 @ 3.1 GHz </w:t>
+      </w:r>
+    </w:p>
+    <w:p>
+      <w:pPr>
+        <w:pStyle w:val="Default"/>
+        <w:rPr>
+          <w:rFonts w:asciiTheme="minorHAnsi" w:hAnsiTheme="minorHAnsi" w:cstheme="minorHAnsi"/>
+          <w:sz w:val="22"/>
+          <w:szCs w:val="22"/>
+        </w:rPr>
+      </w:pPr>
+      <w:proofErr w:type="spellStart"/>
+      <w:r>
+        <w:rPr>
+          <w:rFonts w:asciiTheme="minorHAnsi" w:hAnsiTheme="minorHAnsi" w:cstheme="minorHAnsi"/>
+          <w:sz w:val="22"/>
+          <w:szCs w:val="22"/>
+        </w:rPr>
+        <w:t>Μνήμη</w:t>
+      </w:r>
+      <w:proofErr w:type="spellEnd"/>
+      <w:r>
+        <w:rPr>
+          <w:rFonts w:asciiTheme="minorHAnsi" w:hAnsiTheme="minorHAnsi" w:cstheme="minorHAnsi"/>
+          <w:sz w:val="22"/>
+          <w:szCs w:val="22"/>
+        </w:rPr>
+        <w:t xml:space="preserve">: 1 GB RAM </w:t>
+      </w:r>
+    </w:p>
+    <w:p>
+      <w:pPr>
+        <w:pStyle w:val="Default"/>
+        <w:rPr>
+          <w:rFonts w:asciiTheme="minorHAnsi" w:hAnsiTheme="minorHAnsi" w:cstheme="minorHAnsi"/>
+          <w:sz w:val="22"/>
+          <w:szCs w:val="22"/>
+        </w:rPr>
+      </w:pPr>
+      <w:r>
+        <w:rPr>
+          <w:rFonts w:asciiTheme="minorHAnsi" w:hAnsiTheme="minorHAnsi" w:cstheme="minorHAnsi"/>
+          <w:sz w:val="22"/>
+          <w:szCs w:val="22"/>
+        </w:rPr>
         <w:t>Web Browser: Chrome, Firefox, Edge, Opera, Vivaldi, Safari</w:t>
       </w:r>
     </w:p>
@@ -1506,12 +1688,12 @@
       <w:pPr>
         <w:pStyle w:val="Default"/>
         <w:rPr>
-          <w:rStyle w:val="a9"/>
-        </w:rPr>
-      </w:pPr>
-      <w:r>
-        <w:rPr>
-          <w:rStyle w:val="a9"/>
+          <w:rStyle w:val="IntenseReference"/>
+        </w:rPr>
+      </w:pPr>
+      <w:r>
+        <w:rPr>
+          <w:rStyle w:val="IntenseReference"/>
         </w:rPr>
         <w:t xml:space="preserve">ΠΡΟΤΕΙΝΟΜΕΝΕΣ ΑΠΑΙΤΗΣΕΙΣ: </w:t>
       </w:r>
@@ -1549,7 +1731,43 @@
           <w:sz w:val="22"/>
           <w:szCs w:val="22"/>
         </w:rPr>
-        <w:t xml:space="preserve">Επεξεργαστής: AMD FX-8350 @ 4.0 GHz, Ryzen 5 - 1400, Intel Core i5-3770 @ 3.5 GHz or better </w:t>
+        <w:t>Επ</w:t>
+      </w:r>
+      <w:proofErr w:type="spellStart"/>
+      <w:r>
+        <w:rPr>
+          <w:rFonts w:asciiTheme="minorHAnsi" w:hAnsiTheme="minorHAnsi" w:cstheme="minorHAnsi"/>
+          <w:sz w:val="22"/>
+          <w:szCs w:val="22"/>
+        </w:rPr>
+        <w:t>εξεργ</w:t>
+      </w:r>
+      <w:proofErr w:type="spellEnd"/>
+      <w:r>
+        <w:rPr>
+          <w:rFonts w:asciiTheme="minorHAnsi" w:hAnsiTheme="minorHAnsi" w:cstheme="minorHAnsi"/>
+          <w:sz w:val="22"/>
+          <w:szCs w:val="22"/>
+        </w:rPr>
+        <w:t>α</w:t>
+      </w:r>
+      <w:proofErr w:type="spellStart"/>
+      <w:r>
+        <w:rPr>
+          <w:rFonts w:asciiTheme="minorHAnsi" w:hAnsiTheme="minorHAnsi" w:cstheme="minorHAnsi"/>
+          <w:sz w:val="22"/>
+          <w:szCs w:val="22"/>
+        </w:rPr>
+        <w:t>στής</w:t>
+      </w:r>
+      <w:proofErr w:type="spellEnd"/>
+      <w:r>
+        <w:rPr>
+          <w:rFonts w:asciiTheme="minorHAnsi" w:hAnsiTheme="minorHAnsi" w:cstheme="minorHAnsi"/>
+          <w:sz w:val="22"/>
+          <w:szCs w:val="22"/>
+        </w:rPr>
+        <w:t xml:space="preserve">: AMD FX-8350 @ 4.0 GHz, Ryzen 5 - 1400, Intel Core i5-3770 @ 3.5 GHz or better </w:t>
       </w:r>
     </w:p>
     <w:p>
@@ -1558,11 +1776,19 @@
           <w:rFonts w:cstheme="minorHAnsi"/>
         </w:rPr>
       </w:pPr>
+      <w:proofErr w:type="spellStart"/>
       <w:r>
         <w:rPr>
           <w:rFonts w:cstheme="minorHAnsi"/>
         </w:rPr>
-        <w:t>Μνήμη: 4 GB RAM</w:t>
+        <w:t>Μνήμη</w:t>
+      </w:r>
+      <w:proofErr w:type="spellEnd"/>
+      <w:r>
+        <w:rPr>
+          <w:rFonts w:cstheme="minorHAnsi"/>
+        </w:rPr>
+        <w:t>: 4 GB RAM</w:t>
       </w:r>
       <w:r>
         <w:rPr>
@@ -1579,15 +1805,1907 @@
         </w:rPr>
       </w:pPr>
     </w:p>
-    <w:p/>
-    <w:p/>
+    <w:p>
+      <w:pPr>
+        <w:pStyle w:val="Heading1"/>
+        <w:rPr>
+          <w:lang w:val="el-GR"/>
+        </w:rPr>
+      </w:pPr>
+      <w:r>
+        <w:t>Home</w:t>
+      </w:r>
+      <w:r>
+        <w:t xml:space="preserve"> (</w:t>
+      </w:r>
+      <w:r>
+        <w:rPr>
+          <w:lang w:val="el-GR"/>
+        </w:rPr>
+        <w:t>Αρχική οθόνη</w:t>
+      </w:r>
+      <w:r>
+        <w:rPr>
+          <w:lang w:val="el-GR"/>
+        </w:rPr>
+        <w:t>)</w:t>
+      </w:r>
+    </w:p>
+    <w:p>
+      <w:pPr>
+        <w:rPr>
+          <w:lang w:val="el-GR"/>
+        </w:rPr>
+      </w:pPr>
+    </w:p>
+    <w:p>
+      <w:pPr>
+        <w:rPr>
+          <w:lang w:val="el-GR"/>
+        </w:rPr>
+      </w:pPr>
+      <w:r>
+        <w:rPr>
+          <w:lang w:val="el-GR"/>
+        </w:rPr>
+        <w:t xml:space="preserve">Με την επιτυχής σύνδεσή μας στην εφαρμογή θα μεταφερθούμε στην αρχική οθόνη όπου το πρώτο πράγμα που θα αντικρίσουμε είναι οι τρείς λειτουργίες </w:t>
+      </w:r>
+      <w:r>
+        <w:t>panic</w:t>
+      </w:r>
+      <w:r>
+        <w:rPr>
+          <w:lang w:val="el-GR"/>
+        </w:rPr>
+        <w:t xml:space="preserve"> </w:t>
+      </w:r>
+      <w:r>
+        <w:t>button</w:t>
+      </w:r>
+      <w:r>
+        <w:rPr>
+          <w:lang w:val="el-GR"/>
+        </w:rPr>
+        <w:t xml:space="preserve">, </w:t>
+      </w:r>
+      <w:r>
+        <w:t>driving</w:t>
+      </w:r>
+      <w:r>
+        <w:rPr>
+          <w:lang w:val="el-GR"/>
+        </w:rPr>
+        <w:t xml:space="preserve"> </w:t>
+      </w:r>
+      <w:r>
+        <w:t>mode</w:t>
+      </w:r>
+      <w:r>
+        <w:rPr>
+          <w:lang w:val="el-GR"/>
+        </w:rPr>
+        <w:t xml:space="preserve">, </w:t>
+      </w:r>
+      <w:r>
+        <w:t>disability</w:t>
+      </w:r>
+      <w:r>
+        <w:rPr>
+          <w:lang w:val="el-GR"/>
+        </w:rPr>
+        <w:t xml:space="preserve"> </w:t>
+      </w:r>
+      <w:r>
+        <w:t>mode</w:t>
+      </w:r>
+      <w:r>
+        <w:rPr>
+          <w:lang w:val="el-GR"/>
+        </w:rPr>
+        <w:t xml:space="preserve"> </w:t>
+      </w:r>
+      <w:r>
+        <w:t>p</w:t>
+      </w:r>
+      <w:r>
+        <w:rPr>
+          <w:lang w:val="el-GR"/>
+        </w:rPr>
+        <w:t>ου αν πατήσουμε κάποιο κουμπί θα μεταφερθούμε στην εκάστοτε λειτουργία.</w:t>
+      </w:r>
+    </w:p>
+    <w:p>
+      <w:pPr>
+        <w:rPr>
+          <w:lang w:val="el-GR"/>
+        </w:rPr>
+      </w:pPr>
+    </w:p>
+    <w:p>
+      <w:pPr>
+        <w:rPr>
+          <w:lang w:val="el-GR"/>
+        </w:rPr>
+      </w:pPr>
+    </w:p>
+    <w:p>
+      <w:pPr>
+        <w:jc w:val="center"/>
+        <w:rPr>
+          <w:lang w:val="el-GR"/>
+        </w:rPr>
+      </w:pPr>
+      <w:r>
+        <w:rPr>
+          <w:noProof/>
+          <w:lang w:val="el-GR"/>
+        </w:rPr>
+        <w:drawing>
+          <wp:inline distT="0" distB="0" distL="0" distR="0" wp14:anchorId="2B09DBC1" wp14:editId="614CAD6B">
+            <wp:extent cx="1773936" cy="3030015"/>
+            <wp:effectExtent l="0" t="0" r="4445" b="5715"/>
+            <wp:docPr id="13" name="Picture 13"/>
+            <wp:cNvGraphicFramePr>
+              <a:graphicFrameLocks xmlns:a="http://schemas.openxmlformats.org/drawingml/2006/main" noChangeAspect="1"/>
+            </wp:cNvGraphicFramePr>
+            <a:graphic xmlns:a="http://schemas.openxmlformats.org/drawingml/2006/main">
+              <a:graphicData uri="http://schemas.openxmlformats.org/drawingml/2006/picture">
+                <pic:pic xmlns:pic="http://schemas.openxmlformats.org/drawingml/2006/picture">
+                  <pic:nvPicPr>
+                    <pic:cNvPr id="2" name="Screenshot 2020-02-20 at 2.16.41 AM.png"/>
+                    <pic:cNvPicPr/>
+                  </pic:nvPicPr>
+                  <pic:blipFill>
+                    <a:blip r:embed="rId9" cstate="print">
+                      <a:extLst>
+                        <a:ext uri="{28A0092B-C50C-407E-A947-70E740481C1C}">
+                          <a14:useLocalDpi xmlns:a14="http://schemas.microsoft.com/office/drawing/2010/main" val="0"/>
+                        </a:ext>
+                      </a:extLst>
+                    </a:blip>
+                    <a:stretch>
+                      <a:fillRect/>
+                    </a:stretch>
+                  </pic:blipFill>
+                  <pic:spPr>
+                    <a:xfrm>
+                      <a:off x="0" y="0"/>
+                      <a:ext cx="1782095" cy="3043951"/>
+                    </a:xfrm>
+                    <a:prstGeom prst="rect">
+                      <a:avLst/>
+                    </a:prstGeom>
+                  </pic:spPr>
+                </pic:pic>
+              </a:graphicData>
+            </a:graphic>
+          </wp:inline>
+        </w:drawing>
+      </w:r>
+    </w:p>
+    <w:p>
+      <w:pPr>
+        <w:rPr>
+          <w:lang w:val="el-GR"/>
+        </w:rPr>
+      </w:pPr>
+    </w:p>
+    <w:p>
+      <w:pPr>
+        <w:rPr>
+          <w:lang w:val="el-GR"/>
+        </w:rPr>
+      </w:pPr>
+      <w:r>
+        <w:rPr>
+          <w:lang w:val="el-GR"/>
+        </w:rPr>
+        <w:lastRenderedPageBreak/>
+        <w:t xml:space="preserve"> Επίσης στο κάτω μέρος της οθόνης μπορούμε να περιηγηθούμε στις άλλες δυο βασικές λειτουργίες τις εφαρμογής, την συζήτηση με κάποιο γιατρό και τις ειδοποιήσεις. </w:t>
+      </w:r>
+    </w:p>
+    <w:p>
+      <w:pPr>
+        <w:rPr>
+          <w:lang w:val="el-GR"/>
+        </w:rPr>
+      </w:pPr>
+    </w:p>
+    <w:p>
+      <w:pPr>
+        <w:jc w:val="center"/>
+        <w:rPr>
+          <w:lang w:val="el-GR"/>
+        </w:rPr>
+      </w:pPr>
+      <w:r>
+        <w:rPr>
+          <w:noProof/>
+          <w:lang w:val="el-GR"/>
+        </w:rPr>
+        <mc:AlternateContent>
+          <mc:Choice Requires="wps">
+            <w:drawing>
+              <wp:anchor distT="0" distB="0" distL="114300" distR="114300" simplePos="0" relativeHeight="251673600" behindDoc="0" locked="0" layoutInCell="1" allowOverlap="1" wp14:anchorId="6A34637C" wp14:editId="5788C360">
+                <wp:simplePos x="0" y="0"/>
+                <wp:positionH relativeFrom="column">
+                  <wp:posOffset>4681728</wp:posOffset>
+                </wp:positionH>
+                <wp:positionV relativeFrom="paragraph">
+                  <wp:posOffset>2620772</wp:posOffset>
+                </wp:positionV>
+                <wp:extent cx="950976" cy="283464"/>
+                <wp:effectExtent l="0" t="0" r="14605" b="8890"/>
+                <wp:wrapNone/>
+                <wp:docPr id="19" name="Text Box 19"/>
+                <wp:cNvGraphicFramePr/>
+                <a:graphic xmlns:a="http://schemas.openxmlformats.org/drawingml/2006/main">
+                  <a:graphicData uri="http://schemas.microsoft.com/office/word/2010/wordprocessingShape">
+                    <wps:wsp>
+                      <wps:cNvSpPr txBox="1"/>
+                      <wps:spPr>
+                        <a:xfrm>
+                          <a:off x="0" y="0"/>
+                          <a:ext cx="950976" cy="283464"/>
+                        </a:xfrm>
+                        <a:prstGeom prst="rect">
+                          <a:avLst/>
+                        </a:prstGeom>
+                        <a:solidFill>
+                          <a:schemeClr val="lt1"/>
+                        </a:solidFill>
+                        <a:ln w="6350">
+                          <a:solidFill>
+                            <a:prstClr val="black"/>
+                          </a:solidFill>
+                        </a:ln>
+                      </wps:spPr>
+                      <wps:txbx>
+                        <w:txbxContent>
+                          <w:p>
+                            <w:pPr>
+                              <w:rPr>
+                                <w:lang w:val="el-GR"/>
+                              </w:rPr>
+                            </w:pPr>
+                            <w:r>
+                              <w:rPr>
+                                <w:lang w:val="el-GR"/>
+                              </w:rPr>
+                              <w:t>Ειδοποιήσεις</w:t>
+                            </w:r>
+                          </w:p>
+                        </w:txbxContent>
+                      </wps:txbx>
+                      <wps:bodyPr rot="0" spcFirstLastPara="0" vertOverflow="overflow" horzOverflow="overflow" vert="horz" wrap="square" lIns="91440" tIns="45720" rIns="91440" bIns="45720" numCol="1" spcCol="0" rtlCol="0" fromWordArt="0" anchor="t" anchorCtr="0" forceAA="0" compatLnSpc="1">
+                        <a:prstTxWarp prst="textNoShape">
+                          <a:avLst/>
+                        </a:prstTxWarp>
+                        <a:noAutofit/>
+                      </wps:bodyPr>
+                    </wps:wsp>
+                  </a:graphicData>
+                </a:graphic>
+                <wp14:sizeRelH relativeFrom="margin">
+                  <wp14:pctWidth>0</wp14:pctWidth>
+                </wp14:sizeRelH>
+              </wp:anchor>
+            </w:drawing>
+          </mc:Choice>
+          <mc:Fallback>
+            <w:pict>
+              <v:shape w14:anchorId="6A34637C" id="Text Box 19" o:spid="_x0000_s1030" type="#_x0000_t202" style="position:absolute;left:0;text-align:left;margin-left:368.65pt;margin-top:206.35pt;width:74.9pt;height:22.3pt;z-index:251673600;visibility:visible;mso-wrap-style:square;mso-width-percent:0;mso-wrap-distance-left:9pt;mso-wrap-distance-top:0;mso-wrap-distance-right:9pt;mso-wrap-distance-bottom:0;mso-position-horizontal:absolute;mso-position-horizontal-relative:text;mso-position-vertical:absolute;mso-position-vertical-relative:text;mso-width-percent:0;mso-width-relative:margin;v-text-anchor:top" o:gfxdata="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" fillcolor="white [3201]" strokeweight=".5pt">
+                <v:textbox>
+                  <w:txbxContent>
+                    <w:p>
+                      <w:pPr>
+                        <w:rPr>
+                          <w:lang w:val="el-GR"/>
+                        </w:rPr>
+                      </w:pPr>
+                      <w:r>
+                        <w:rPr>
+                          <w:lang w:val="el-GR"/>
+                        </w:rPr>
+                        <w:t>Ειδοποιήσεις</w:t>
+                      </w:r>
+                    </w:p>
+                  </w:txbxContent>
+                </v:textbox>
+              </v:shape>
+            </w:pict>
+          </mc:Fallback>
+        </mc:AlternateContent>
+      </w:r>
+      <w:r>
+        <w:rPr>
+          <w:noProof/>
+          <w:lang w:val="el-GR"/>
+        </w:rPr>
+        <mc:AlternateContent>
+          <mc:Choice Requires="wps">
+            <w:drawing>
+              <wp:anchor distT="0" distB="0" distL="114300" distR="114300" simplePos="0" relativeHeight="251671552" behindDoc="0" locked="0" layoutInCell="1" allowOverlap="1" wp14:anchorId="4A41C21D" wp14:editId="1F020156">
+                <wp:simplePos x="0" y="0"/>
+                <wp:positionH relativeFrom="column">
+                  <wp:posOffset>932688</wp:posOffset>
+                </wp:positionH>
+                <wp:positionV relativeFrom="paragraph">
+                  <wp:posOffset>1587500</wp:posOffset>
+                </wp:positionV>
+                <wp:extent cx="786384" cy="283464"/>
+                <wp:effectExtent l="0" t="0" r="13970" b="8890"/>
+                <wp:wrapNone/>
+                <wp:docPr id="18" name="Text Box 18"/>
+                <wp:cNvGraphicFramePr/>
+                <a:graphic xmlns:a="http://schemas.openxmlformats.org/drawingml/2006/main">
+                  <a:graphicData uri="http://schemas.microsoft.com/office/word/2010/wordprocessingShape">
+                    <wps:wsp>
+                      <wps:cNvSpPr txBox="1"/>
+                      <wps:spPr>
+                        <a:xfrm>
+                          <a:off x="0" y="0"/>
+                          <a:ext cx="786384" cy="283464"/>
+                        </a:xfrm>
+                        <a:prstGeom prst="rect">
+                          <a:avLst/>
+                        </a:prstGeom>
+                        <a:solidFill>
+                          <a:schemeClr val="lt1"/>
+                        </a:solidFill>
+                        <a:ln w="6350">
+                          <a:solidFill>
+                            <a:prstClr val="black"/>
+                          </a:solidFill>
+                        </a:ln>
+                      </wps:spPr>
+                      <wps:txbx>
+                        <w:txbxContent>
+                          <w:p>
+                            <w:pPr>
+                              <w:rPr>
+                                <w:lang w:val="el-GR"/>
+                              </w:rPr>
+                            </w:pPr>
+                            <w:r>
+                              <w:rPr>
+                                <w:lang w:val="el-GR"/>
+                              </w:rPr>
+                              <w:t>Γιατρός</w:t>
+                            </w:r>
+                          </w:p>
+                        </w:txbxContent>
+                      </wps:txbx>
+                      <wps:bodyPr rot="0" spcFirstLastPara="0" vertOverflow="overflow" horzOverflow="overflow" vert="horz" wrap="square" lIns="91440" tIns="45720" rIns="91440" bIns="45720" numCol="1" spcCol="0" rtlCol="0" fromWordArt="0" anchor="t" anchorCtr="0" forceAA="0" compatLnSpc="1">
+                        <a:prstTxWarp prst="textNoShape">
+                          <a:avLst/>
+                        </a:prstTxWarp>
+                        <a:noAutofit/>
+                      </wps:bodyPr>
+                    </wps:wsp>
+                  </a:graphicData>
+                </a:graphic>
+              </wp:anchor>
+            </w:drawing>
+          </mc:Choice>
+          <mc:Fallback>
+            <w:pict>
+              <v:shape w14:anchorId="4A41C21D" id="Text Box 18" o:spid="_x0000_s1031" type="#_x0000_t202" style="position:absolute;left:0;text-align:left;margin-left:73.45pt;margin-top:125pt;width:61.9pt;height:22.3pt;z-index:251671552;visibility:visible;mso-wrap-style:square;mso-wrap-distance-left:9pt;mso-wrap-distance-top:0;mso-wrap-distance-right:9pt;mso-wrap-distance-bottom:0;mso-position-horizontal:absolute;mso-position-horizontal-relative:text;mso-position-vertical:absolute;mso-position-vertical-relative:text;v-text-anchor:top" o:gfxdata="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" fillcolor="white [3201]" strokeweight=".5pt">
+                <v:textbox>
+                  <w:txbxContent>
+                    <w:p>
+                      <w:pPr>
+                        <w:rPr>
+                          <w:lang w:val="el-GR"/>
+                        </w:rPr>
+                      </w:pPr>
+                      <w:r>
+                        <w:rPr>
+                          <w:lang w:val="el-GR"/>
+                        </w:rPr>
+                        <w:t>Γιατρός</w:t>
+                      </w:r>
+                    </w:p>
+                  </w:txbxContent>
+                </v:textbox>
+              </v:shape>
+            </w:pict>
+          </mc:Fallback>
+        </mc:AlternateContent>
+      </w:r>
+      <w:r>
+        <w:rPr>
+          <w:noProof/>
+          <w:lang w:val="el-GR"/>
+        </w:rPr>
+        <mc:AlternateContent>
+          <mc:Choice Requires="wps">
+            <w:drawing>
+              <wp:anchor distT="0" distB="0" distL="114300" distR="114300" simplePos="0" relativeHeight="251670528" behindDoc="0" locked="0" layoutInCell="1" allowOverlap="1" wp14:anchorId="060E145A" wp14:editId="3F993138">
+                <wp:simplePos x="0" y="0"/>
+                <wp:positionH relativeFrom="column">
+                  <wp:posOffset>3685031</wp:posOffset>
+                </wp:positionH>
+                <wp:positionV relativeFrom="paragraph">
+                  <wp:posOffset>2701925</wp:posOffset>
+                </wp:positionV>
+                <wp:extent cx="995045" cy="45719"/>
+                <wp:effectExtent l="12700" t="63500" r="8255" b="43815"/>
+                <wp:wrapNone/>
+                <wp:docPr id="17" name="Straight Arrow Connector 17"/>
+                <wp:cNvGraphicFramePr/>
+                <a:graphic xmlns:a="http://schemas.openxmlformats.org/drawingml/2006/main">
+                  <a:graphicData uri="http://schemas.microsoft.com/office/word/2010/wordprocessingShape">
+                    <wps:wsp>
+                      <wps:cNvCnPr/>
+                      <wps:spPr>
+                        <a:xfrm flipH="1" flipV="1">
+                          <a:off x="0" y="0"/>
+                          <a:ext cx="995045" cy="45719"/>
+                        </a:xfrm>
+                        <a:prstGeom prst="straightConnector1">
+                          <a:avLst/>
+                        </a:prstGeom>
+                        <a:ln>
+                          <a:tailEnd type="triangle"/>
+                        </a:ln>
+                      </wps:spPr>
+                      <wps:style>
+                        <a:lnRef idx="1">
+                          <a:schemeClr val="accent1"/>
+                        </a:lnRef>
+                        <a:fillRef idx="0">
+                          <a:schemeClr val="accent1"/>
+                        </a:fillRef>
+                        <a:effectRef idx="0">
+                          <a:schemeClr val="accent1"/>
+                        </a:effectRef>
+                        <a:fontRef idx="minor">
+                          <a:schemeClr val="tx1"/>
+                        </a:fontRef>
+                      </wps:style>
+                      <wps:bodyPr/>
+                    </wps:wsp>
+                  </a:graphicData>
+                </a:graphic>
+                <wp14:sizeRelH relativeFrom="margin">
+                  <wp14:pctWidth>0</wp14:pctWidth>
+                </wp14:sizeRelH>
+                <wp14:sizeRelV relativeFrom="margin">
+                  <wp14:pctHeight>0</wp14:pctHeight>
+                </wp14:sizeRelV>
+              </wp:anchor>
+            </w:drawing>
+          </mc:Choice>
+          <mc:Fallback>
+            <w:pict>
+              <v:shapetype w14:anchorId="2ADE8352" id="_x0000_t32" coordsize="21600,21600" o:spt="32" o:oned="t" path="m,l21600,21600e" filled="f">
+                <v:path arrowok="t" fillok="f" o:connecttype="none"/>
+                <o:lock v:ext="edit" shapetype="t"/>
+              </v:shapetype>
+              <v:shape id="Straight Arrow Connector 17" o:spid="_x0000_s1026" type="#_x0000_t32" style="position:absolute;margin-left:290.15pt;margin-top:212.75pt;width:78.35pt;height:3.6pt;flip:x y;z-index:251670528;visibility:visible;mso-wrap-style:square;mso-width-percent:0;mso-height-percent:0;mso-wrap-distance-left:9pt;mso-wrap-distance-top:0;mso-wrap-distance-right:9pt;mso-wrap-distance-bottom:0;mso-position-horizontal:absolute;mso-position-horizontal-relative:text;mso-position-vertical:absolute;mso-position-vertical-relative:text;mso-width-percent:0;mso-height-percent:0;mso-width-relative:margin;mso-height-relative:margin" o:gfxdata="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" strokecolor="#e84c22 [3204]" strokeweight=".5pt">
+                <v:stroke endarrow="block" joinstyle="miter"/>
+              </v:shape>
+            </w:pict>
+          </mc:Fallback>
+        </mc:AlternateContent>
+      </w:r>
+      <w:r>
+        <w:rPr>
+          <w:noProof/>
+          <w:lang w:val="el-GR"/>
+        </w:rPr>
+        <mc:AlternateContent>
+          <mc:Choice Requires="wps">
+            <w:drawing>
+              <wp:anchor distT="0" distB="0" distL="114300" distR="114300" simplePos="0" relativeHeight="251668480" behindDoc="0" locked="0" layoutInCell="1" allowOverlap="1" wp14:anchorId="63769FE7" wp14:editId="1F0C4ED5">
+                <wp:simplePos x="0" y="0"/>
+                <wp:positionH relativeFrom="column">
+                  <wp:posOffset>1673352</wp:posOffset>
+                </wp:positionH>
+                <wp:positionV relativeFrom="paragraph">
+                  <wp:posOffset>1870964</wp:posOffset>
+                </wp:positionV>
+                <wp:extent cx="694944" cy="694944"/>
+                <wp:effectExtent l="0" t="0" r="41910" b="41910"/>
+                <wp:wrapNone/>
+                <wp:docPr id="16" name="Straight Arrow Connector 16"/>
+                <wp:cNvGraphicFramePr/>
+                <a:graphic xmlns:a="http://schemas.openxmlformats.org/drawingml/2006/main">
+                  <a:graphicData uri="http://schemas.microsoft.com/office/word/2010/wordprocessingShape">
+                    <wps:wsp>
+                      <wps:cNvCnPr/>
+                      <wps:spPr>
+                        <a:xfrm>
+                          <a:off x="0" y="0"/>
+                          <a:ext cx="694944" cy="694944"/>
+                        </a:xfrm>
+                        <a:prstGeom prst="straightConnector1">
+                          <a:avLst/>
+                        </a:prstGeom>
+                        <a:ln>
+                          <a:tailEnd type="triangle"/>
+                        </a:ln>
+                      </wps:spPr>
+                      <wps:style>
+                        <a:lnRef idx="1">
+                          <a:schemeClr val="accent1"/>
+                        </a:lnRef>
+                        <a:fillRef idx="0">
+                          <a:schemeClr val="accent1"/>
+                        </a:fillRef>
+                        <a:effectRef idx="0">
+                          <a:schemeClr val="accent1"/>
+                        </a:effectRef>
+                        <a:fontRef idx="minor">
+                          <a:schemeClr val="tx1"/>
+                        </a:fontRef>
+                      </wps:style>
+                      <wps:bodyPr/>
+                    </wps:wsp>
+                  </a:graphicData>
+                </a:graphic>
+              </wp:anchor>
+            </w:drawing>
+          </mc:Choice>
+          <mc:Fallback>
+            <w:pict>
+              <v:shape w14:anchorId="4B10A6A7" id="Straight Arrow Connector 16" o:spid="_x0000_s1026" type="#_x0000_t32" style="position:absolute;margin-left:131.75pt;margin-top:147.3pt;width:54.7pt;height:54.7pt;z-index:251668480;visibility:visible;mso-wrap-style:square;mso-wrap-distance-left:9pt;mso-wrap-distance-top:0;mso-wrap-distance-right:9pt;mso-wrap-distance-bottom:0;mso-position-horizontal:absolute;mso-position-horizontal-relative:text;mso-position-vertical:absolute;mso-position-vertical-relative:text" o:gfxdata="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" strokecolor="#e84c22 [3204]" strokeweight=".5pt">
+                <v:stroke endarrow="block" joinstyle="miter"/>
+              </v:shape>
+            </w:pict>
+          </mc:Fallback>
+        </mc:AlternateContent>
+      </w:r>
+      <w:r>
+        <w:rPr>
+          <w:noProof/>
+          <w:lang w:val="el-GR"/>
+        </w:rPr>
+        <w:drawing>
+          <wp:inline distT="0" distB="0" distL="0" distR="0" wp14:anchorId="347C2240" wp14:editId="138CF38B">
+            <wp:extent cx="1773936" cy="3030015"/>
+            <wp:effectExtent l="0" t="0" r="4445" b="5715"/>
+            <wp:docPr id="15" name="Picture 15" descr="A screenshot of a cell phone&#10;&#10;Description automatically generated"/>
+            <wp:cNvGraphicFramePr>
+              <a:graphicFrameLocks xmlns:a="http://schemas.openxmlformats.org/drawingml/2006/main" noChangeAspect="1"/>
+            </wp:cNvGraphicFramePr>
+            <a:graphic xmlns:a="http://schemas.openxmlformats.org/drawingml/2006/main">
+              <a:graphicData uri="http://schemas.openxmlformats.org/drawingml/2006/picture">
+                <pic:pic xmlns:pic="http://schemas.openxmlformats.org/drawingml/2006/picture">
+                  <pic:nvPicPr>
+                    <pic:cNvPr id="2" name="Screenshot 2020-02-20 at 2.16.41 AM.png"/>
+                    <pic:cNvPicPr/>
+                  </pic:nvPicPr>
+                  <pic:blipFill>
+                    <a:blip r:embed="rId9" cstate="print">
+                      <a:extLst>
+                        <a:ext uri="{28A0092B-C50C-407E-A947-70E740481C1C}">
+                          <a14:useLocalDpi xmlns:a14="http://schemas.microsoft.com/office/drawing/2010/main" val="0"/>
+                        </a:ext>
+                      </a:extLst>
+                    </a:blip>
+                    <a:stretch>
+                      <a:fillRect/>
+                    </a:stretch>
+                  </pic:blipFill>
+                  <pic:spPr>
+                    <a:xfrm>
+                      <a:off x="0" y="0"/>
+                      <a:ext cx="1782095" cy="3043951"/>
+                    </a:xfrm>
+                    <a:prstGeom prst="rect">
+                      <a:avLst/>
+                    </a:prstGeom>
+                  </pic:spPr>
+                </pic:pic>
+              </a:graphicData>
+            </a:graphic>
+          </wp:inline>
+        </w:drawing>
+      </w:r>
+    </w:p>
+    <w:p>
+      <w:pPr>
+        <w:rPr>
+          <w:lang w:val="el-GR"/>
+        </w:rPr>
+      </w:pPr>
+      <w:r>
+        <w:rPr>
+          <w:lang w:val="el-GR"/>
+        </w:rPr>
+        <w:t>Ανά πάσα στιγμή μπορούμε να πατήσουμε το κουμπί με το μικρόφωνο και θα ενεργοποιηθεί η αναγνώριση ομιλίας που θα μπορούμε με φωνητικές εντολές να διαχειριστούμε αυτές τις τρείς επιλογές λέγοντας απλά το όνομα τους και την εντολή μας.</w:t>
+      </w:r>
+    </w:p>
+    <w:p>
+      <w:pPr>
+        <w:rPr>
+          <w:lang w:val="el-GR"/>
+        </w:rPr>
+      </w:pPr>
+    </w:p>
+    <w:p>
+      <w:pPr>
+        <w:jc w:val="center"/>
+        <w:rPr>
+          <w:lang w:val="el-GR"/>
+        </w:rPr>
+      </w:pPr>
+      <w:r>
+        <w:rPr>
+          <w:noProof/>
+          <w:lang w:val="el-GR"/>
+        </w:rPr>
+        <w:drawing>
+          <wp:inline distT="0" distB="0" distL="0" distR="0" wp14:anchorId="61A35918" wp14:editId="6B8E4E97">
+            <wp:extent cx="1771026" cy="3043951"/>
+            <wp:effectExtent l="0" t="0" r="0" b="4445"/>
+            <wp:docPr id="20" name="Picture 20"/>
+            <wp:cNvGraphicFramePr>
+              <a:graphicFrameLocks xmlns:a="http://schemas.openxmlformats.org/drawingml/2006/main" noChangeAspect="1"/>
+            </wp:cNvGraphicFramePr>
+            <a:graphic xmlns:a="http://schemas.openxmlformats.org/drawingml/2006/main">
+              <a:graphicData uri="http://schemas.openxmlformats.org/drawingml/2006/picture">
+                <pic:pic xmlns:pic="http://schemas.openxmlformats.org/drawingml/2006/picture">
+                  <pic:nvPicPr>
+                    <pic:cNvPr id="2" name="Screenshot 2020-02-20 at 2.16.41 AM.png"/>
+                    <pic:cNvPicPr/>
+                  </pic:nvPicPr>
+                  <pic:blipFill>
+                    <a:blip r:embed="rId10" cstate="print">
+                      <a:extLst>
+                        <a:ext uri="{28A0092B-C50C-407E-A947-70E740481C1C}">
+                          <a14:useLocalDpi xmlns:a14="http://schemas.microsoft.com/office/drawing/2010/main" val="0"/>
+                        </a:ext>
+                      </a:extLst>
+                    </a:blip>
+                    <a:stretch>
+                      <a:fillRect/>
+                    </a:stretch>
+                  </pic:blipFill>
+                  <pic:spPr>
+                    <a:xfrm>
+                      <a:off x="0" y="0"/>
+                      <a:ext cx="1771026" cy="3043951"/>
+                    </a:xfrm>
+                    <a:prstGeom prst="rect">
+                      <a:avLst/>
+                    </a:prstGeom>
+                  </pic:spPr>
+                </pic:pic>
+              </a:graphicData>
+            </a:graphic>
+          </wp:inline>
+        </w:drawing>
+      </w:r>
+    </w:p>
+    <w:p>
+      <w:pPr>
+        <w:rPr>
+          <w:lang w:val="el-GR"/>
+        </w:rPr>
+      </w:pPr>
+      <w:r>
+        <w:rPr>
+          <w:lang w:val="el-GR"/>
+        </w:rPr>
+        <w:lastRenderedPageBreak/>
+        <w:t xml:space="preserve">Τέλος στο πάνω μέρος της οθόνης φαίνεται το όνομα μας και δεξιά πάνω βρίσκονται οι τελίτσες που αν πατηθούν ανοίγουν </w:t>
+      </w:r>
+      <w:r>
+        <w:rPr>
+          <w:lang w:val="el-GR"/>
+        </w:rPr>
+        <w:t xml:space="preserve">το μενού που μπορούμε να επιλέξουμε είτε να μεταφερθούμε στις ρυθμίσεις, είτε να δούμε το </w:t>
+      </w:r>
+      <w:r>
+        <w:t>help</w:t>
+      </w:r>
+      <w:r>
+        <w:rPr>
+          <w:lang w:val="el-GR"/>
+        </w:rPr>
+        <w:t xml:space="preserve"> της λειτουργίας</w:t>
+      </w:r>
+      <w:r>
+        <w:rPr>
+          <w:lang w:val="el-GR"/>
+        </w:rPr>
+        <w:t>, είτε τα περί της εφαρμογής ή να αποσυνδεθούμε από το λογαριασμό μας</w:t>
+      </w:r>
+      <w:r>
+        <w:rPr>
+          <w:lang w:val="el-GR"/>
+        </w:rPr>
+        <w:t>.</w:t>
+      </w:r>
+    </w:p>
+    <w:p>
+      <w:pPr>
+        <w:jc w:val="center"/>
+        <w:rPr>
+          <w:lang w:val="el-GR"/>
+        </w:rPr>
+      </w:pPr>
+    </w:p>
+    <w:p>
+      <w:pPr>
+        <w:jc w:val="center"/>
+        <w:rPr>
+          <w:lang w:val="el-GR"/>
+        </w:rPr>
+      </w:pPr>
+      <w:r>
+        <w:rPr>
+          <w:noProof/>
+          <w:lang w:val="el-GR"/>
+        </w:rPr>
+        <w:drawing>
+          <wp:inline distT="0" distB="0" distL="0" distR="0" wp14:anchorId="4A8F26B9" wp14:editId="566D16D5">
+            <wp:extent cx="1775638" cy="3043951"/>
+            <wp:effectExtent l="0" t="0" r="2540" b="4445"/>
+            <wp:docPr id="21" name="Picture 21"/>
+            <wp:cNvGraphicFramePr>
+              <a:graphicFrameLocks xmlns:a="http://schemas.openxmlformats.org/drawingml/2006/main" noChangeAspect="1"/>
+            </wp:cNvGraphicFramePr>
+            <a:graphic xmlns:a="http://schemas.openxmlformats.org/drawingml/2006/main">
+              <a:graphicData uri="http://schemas.openxmlformats.org/drawingml/2006/picture">
+                <pic:pic xmlns:pic="http://schemas.openxmlformats.org/drawingml/2006/picture">
+                  <pic:nvPicPr>
+                    <pic:cNvPr id="2" name="Screenshot 2020-02-20 at 2.16.41 AM.png"/>
+                    <pic:cNvPicPr/>
+                  </pic:nvPicPr>
+                  <pic:blipFill>
+                    <a:blip r:embed="rId11" cstate="print">
+                      <a:extLst>
+                        <a:ext uri="{28A0092B-C50C-407E-A947-70E740481C1C}">
+                          <a14:useLocalDpi xmlns:a14="http://schemas.microsoft.com/office/drawing/2010/main" val="0"/>
+                        </a:ext>
+                      </a:extLst>
+                    </a:blip>
+                    <a:stretch>
+                      <a:fillRect/>
+                    </a:stretch>
+                  </pic:blipFill>
+                  <pic:spPr>
+                    <a:xfrm>
+                      <a:off x="0" y="0"/>
+                      <a:ext cx="1775638" cy="3043951"/>
+                    </a:xfrm>
+                    <a:prstGeom prst="rect">
+                      <a:avLst/>
+                    </a:prstGeom>
+                  </pic:spPr>
+                </pic:pic>
+              </a:graphicData>
+            </a:graphic>
+          </wp:inline>
+        </w:drawing>
+      </w:r>
+    </w:p>
+    <w:p>
+      <w:pPr>
+        <w:jc w:val="center"/>
+        <w:rPr>
+          <w:lang w:val="el-GR"/>
+        </w:rPr>
+      </w:pPr>
+    </w:p>
+    <w:p>
+      <w:pPr>
+        <w:jc w:val="center"/>
+        <w:rPr>
+          <w:lang w:val="el-GR"/>
+        </w:rPr>
+      </w:pPr>
+    </w:p>
+    <w:p>
+      <w:pPr>
+        <w:jc w:val="center"/>
+        <w:rPr>
+          <w:lang w:val="el-GR"/>
+        </w:rPr>
+      </w:pPr>
+    </w:p>
+    <w:p>
+      <w:pPr>
+        <w:jc w:val="center"/>
+        <w:rPr>
+          <w:lang w:val="el-GR"/>
+        </w:rPr>
+      </w:pPr>
+    </w:p>
+    <w:p>
+      <w:pPr>
+        <w:jc w:val="center"/>
+        <w:rPr>
+          <w:lang w:val="el-GR"/>
+        </w:rPr>
+      </w:pPr>
+    </w:p>
+    <w:p>
+      <w:pPr>
+        <w:jc w:val="center"/>
+        <w:rPr>
+          <w:lang w:val="el-GR"/>
+        </w:rPr>
+      </w:pPr>
+    </w:p>
+    <w:p>
+      <w:pPr>
+        <w:jc w:val="center"/>
+        <w:rPr>
+          <w:lang w:val="el-GR"/>
+        </w:rPr>
+      </w:pPr>
+    </w:p>
+    <w:p>
+      <w:pPr>
+        <w:jc w:val="center"/>
+        <w:rPr>
+          <w:lang w:val="el-GR"/>
+        </w:rPr>
+      </w:pPr>
+    </w:p>
+    <w:p>
+      <w:pPr>
+        <w:jc w:val="center"/>
+        <w:rPr>
+          <w:lang w:val="el-GR"/>
+        </w:rPr>
+      </w:pPr>
+    </w:p>
+    <w:p>
+      <w:pPr>
+        <w:jc w:val="center"/>
+        <w:rPr>
+          <w:lang w:val="el-GR"/>
+        </w:rPr>
+      </w:pPr>
+    </w:p>
+    <w:p>
+      <w:pPr>
+        <w:jc w:val="center"/>
+        <w:rPr>
+          <w:lang w:val="el-GR"/>
+        </w:rPr>
+      </w:pPr>
+    </w:p>
+    <w:p>
+      <w:pPr>
+        <w:jc w:val="center"/>
+        <w:rPr>
+          <w:lang w:val="el-GR"/>
+        </w:rPr>
+      </w:pPr>
+    </w:p>
+    <w:p>
+      <w:pPr>
+        <w:jc w:val="center"/>
+        <w:rPr>
+          <w:lang w:val="el-GR"/>
+        </w:rPr>
+      </w:pPr>
+    </w:p>
+    <w:p>
+      <w:pPr>
+        <w:jc w:val="center"/>
+        <w:rPr>
+          <w:lang w:val="el-GR"/>
+        </w:rPr>
+      </w:pPr>
+    </w:p>
+    <w:p>
+      <w:pPr>
+        <w:pStyle w:val="Heading1"/>
+        <w:rPr>
+          <w:lang w:val="el-GR"/>
+        </w:rPr>
+      </w:pPr>
+      <w:r>
+        <w:lastRenderedPageBreak/>
+        <w:t>Panic Button (</w:t>
+      </w:r>
+      <w:r>
+        <w:rPr>
+          <w:lang w:val="el-GR"/>
+        </w:rPr>
+        <w:t>Κουμπί πανικού)</w:t>
+      </w:r>
+    </w:p>
+    <w:p>
+      <w:pPr>
+        <w:rPr>
+          <w:lang w:val="el-GR"/>
+        </w:rPr>
+      </w:pPr>
+    </w:p>
+    <w:p>
+      <w:pPr>
+        <w:rPr>
+          <w:lang w:val="el-GR"/>
+        </w:rPr>
+      </w:pPr>
+      <w:r>
+        <w:rPr>
+          <w:lang w:val="el-GR"/>
+        </w:rPr>
+        <w:t xml:space="preserve">Από την αρχική οθόνη μπορούμε να διακρίνουμε εύκολα το κόκκινο κουμπί που είναι το κουμπί πανικού. Αυτό το κουμπί προορίζεται για μια πολύ έκτακτη κατάσταση που με το που πατηθεί θα στείλει μήνυμα και </w:t>
+      </w:r>
+      <w:r>
+        <w:t>email</w:t>
+      </w:r>
+      <w:r>
+        <w:rPr>
+          <w:lang w:val="el-GR"/>
+        </w:rPr>
+        <w:t xml:space="preserve"> </w:t>
+      </w:r>
+      <w:r>
+        <w:rPr>
+          <w:lang w:val="el-GR"/>
+        </w:rPr>
+        <w:t>που θα περιέχουν την έκκληση για βοήθεια καθώς θα πάρει και κατευθείαν αυτομάτως τηλέφωνο την επαφή έκτακτης ανάγκης που έχουμε ορίσει από τις ρυθμίσεις.</w:t>
+      </w:r>
+    </w:p>
+    <w:p>
+      <w:pPr>
+        <w:rPr>
+          <w:lang w:val="el-GR"/>
+        </w:rPr>
+      </w:pPr>
+    </w:p>
+    <w:p>
+      <w:pPr>
+        <w:rPr>
+          <w:lang w:val="el-GR"/>
+        </w:rPr>
+      </w:pPr>
+      <w:r>
+        <w:rPr>
+          <w:noProof/>
+          <w:lang w:val="el-GR"/>
+        </w:rPr>
+        <mc:AlternateContent>
+          <mc:Choice Requires="wps">
+            <w:drawing>
+              <wp:anchor distT="0" distB="0" distL="114300" distR="114300" simplePos="0" relativeHeight="251666432" behindDoc="0" locked="0" layoutInCell="1" allowOverlap="1" wp14:anchorId="2E0515AD" wp14:editId="6800DDCB">
+                <wp:simplePos x="0" y="0"/>
+                <wp:positionH relativeFrom="column">
+                  <wp:posOffset>1984248</wp:posOffset>
+                </wp:positionH>
+                <wp:positionV relativeFrom="paragraph">
+                  <wp:posOffset>1381505</wp:posOffset>
+                </wp:positionV>
+                <wp:extent cx="1065784" cy="45719"/>
+                <wp:effectExtent l="0" t="63500" r="0" b="43815"/>
+                <wp:wrapNone/>
+                <wp:docPr id="4" name="Straight Arrow Connector 4"/>
+                <wp:cNvGraphicFramePr/>
+                <a:graphic xmlns:a="http://schemas.openxmlformats.org/drawingml/2006/main">
+                  <a:graphicData uri="http://schemas.microsoft.com/office/word/2010/wordprocessingShape">
+                    <wps:wsp>
+                      <wps:cNvCnPr/>
+                      <wps:spPr>
+                        <a:xfrm flipV="1">
+                          <a:off x="0" y="0"/>
+                          <a:ext cx="1065784" cy="45719"/>
+                        </a:xfrm>
+                        <a:prstGeom prst="straightConnector1">
+                          <a:avLst/>
+                        </a:prstGeom>
+                        <a:ln>
+                          <a:tailEnd type="triangle"/>
+                        </a:ln>
+                      </wps:spPr>
+                      <wps:style>
+                        <a:lnRef idx="1">
+                          <a:schemeClr val="accent1"/>
+                        </a:lnRef>
+                        <a:fillRef idx="0">
+                          <a:schemeClr val="accent1"/>
+                        </a:fillRef>
+                        <a:effectRef idx="0">
+                          <a:schemeClr val="accent1"/>
+                        </a:effectRef>
+                        <a:fontRef idx="minor">
+                          <a:schemeClr val="tx1"/>
+                        </a:fontRef>
+                      </wps:style>
+                      <wps:bodyPr/>
+                    </wps:wsp>
+                  </a:graphicData>
+                </a:graphic>
+                <wp14:sizeRelH relativeFrom="margin">
+                  <wp14:pctWidth>0</wp14:pctWidth>
+                </wp14:sizeRelH>
+                <wp14:sizeRelV relativeFrom="margin">
+                  <wp14:pctHeight>0</wp14:pctHeight>
+                </wp14:sizeRelV>
+              </wp:anchor>
+            </w:drawing>
+          </mc:Choice>
+          <mc:Fallback>
+            <w:pict>
+              <v:shape w14:anchorId="170E414E" id="Straight Arrow Connector 4" o:spid="_x0000_s1026" type="#_x0000_t32" style="position:absolute;margin-left:156.25pt;margin-top:108.8pt;width:83.9pt;height:3.6pt;flip:y;z-index:251666432;visibility:visible;mso-wrap-style:square;mso-width-percent:0;mso-height-percent:0;mso-wrap-distance-left:9pt;mso-wrap-distance-top:0;mso-wrap-distance-right:9pt;mso-wrap-distance-bottom:0;mso-position-horizontal:absolute;mso-position-horizontal-relative:text;mso-position-vertical:absolute;mso-position-vertical-relative:text;mso-width-percent:0;mso-height-percent:0;mso-width-relative:margin;mso-height-relative:margin" o:gfxdata="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" strokecolor="#e84c22 [3204]" strokeweight=".5pt">
+                <v:stroke endarrow="block" joinstyle="miter"/>
+              </v:shape>
+            </w:pict>
+          </mc:Fallback>
+        </mc:AlternateContent>
+      </w:r>
+      <w:r>
+        <w:rPr>
+          <w:noProof/>
+          <w:lang w:val="el-GR"/>
+        </w:rPr>
+        <w:drawing>
+          <wp:inline distT="0" distB="0" distL="0" distR="0" wp14:anchorId="7AE4358E" wp14:editId="1FE793A8">
+            <wp:extent cx="1906438" cy="3288606"/>
+            <wp:effectExtent l="0" t="0" r="0" b="1270"/>
+            <wp:docPr id="3" name="Picture 3" descr="A screenshot of a cell phone&#10;&#10;Description automatically generated"/>
+            <wp:cNvGraphicFramePr>
+              <a:graphicFrameLocks xmlns:a="http://schemas.openxmlformats.org/drawingml/2006/main" noChangeAspect="1"/>
+            </wp:cNvGraphicFramePr>
+            <a:graphic xmlns:a="http://schemas.openxmlformats.org/drawingml/2006/main">
+              <a:graphicData uri="http://schemas.openxmlformats.org/drawingml/2006/picture">
+                <pic:pic xmlns:pic="http://schemas.openxmlformats.org/drawingml/2006/picture">
+                  <pic:nvPicPr>
+                    <pic:cNvPr id="2" name="Screenshot 2020-02-20 at 2.16.41 AM.png"/>
+                    <pic:cNvPicPr/>
+                  </pic:nvPicPr>
+                  <pic:blipFill>
+                    <a:blip r:embed="rId12" cstate="print">
+                      <a:extLst>
+                        <a:ext uri="{28A0092B-C50C-407E-A947-70E740481C1C}">
+                          <a14:useLocalDpi xmlns:a14="http://schemas.microsoft.com/office/drawing/2010/main" val="0"/>
+                        </a:ext>
+                      </a:extLst>
+                    </a:blip>
+                    <a:stretch>
+                      <a:fillRect/>
+                    </a:stretch>
+                  </pic:blipFill>
+                  <pic:spPr>
+                    <a:xfrm>
+                      <a:off x="0" y="0"/>
+                      <a:ext cx="1919164" cy="3310558"/>
+                    </a:xfrm>
+                    <a:prstGeom prst="rect">
+                      <a:avLst/>
+                    </a:prstGeom>
+                  </pic:spPr>
+                </pic:pic>
+              </a:graphicData>
+            </a:graphic>
+          </wp:inline>
+        </w:drawing>
+      </w:r>
+      <w:r>
+        <w:rPr>
+          <w:lang w:val="el-GR"/>
+        </w:rPr>
+        <w:t xml:space="preserve">                                     </w:t>
+      </w:r>
+      <w:r>
+        <w:rPr>
+          <w:noProof/>
+          <w:lang w:val="el-GR"/>
+        </w:rPr>
+        <w:drawing>
+          <wp:inline distT="0" distB="0" distL="0" distR="0" wp14:anchorId="129B4F45" wp14:editId="1E065560">
+            <wp:extent cx="1919164" cy="3279809"/>
+            <wp:effectExtent l="0" t="0" r="0" b="0"/>
+            <wp:docPr id="2" name="Picture 2"/>
+            <wp:cNvGraphicFramePr>
+              <a:graphicFrameLocks xmlns:a="http://schemas.openxmlformats.org/drawingml/2006/main" noChangeAspect="1"/>
+            </wp:cNvGraphicFramePr>
+            <a:graphic xmlns:a="http://schemas.openxmlformats.org/drawingml/2006/main">
+              <a:graphicData uri="http://schemas.openxmlformats.org/drawingml/2006/picture">
+                <pic:pic xmlns:pic="http://schemas.openxmlformats.org/drawingml/2006/picture">
+                  <pic:nvPicPr>
+                    <pic:cNvPr id="2" name="Screenshot 2020-02-20 at 2.16.41 AM.png"/>
+                    <pic:cNvPicPr/>
+                  </pic:nvPicPr>
+                  <pic:blipFill>
+                    <a:blip r:embed="rId13" cstate="print">
+                      <a:extLst>
+                        <a:ext uri="{28A0092B-C50C-407E-A947-70E740481C1C}">
+                          <a14:useLocalDpi xmlns:a14="http://schemas.microsoft.com/office/drawing/2010/main" val="0"/>
+                        </a:ext>
+                      </a:extLst>
+                    </a:blip>
+                    <a:stretch>
+                      <a:fillRect/>
+                    </a:stretch>
+                  </pic:blipFill>
+                  <pic:spPr>
+                    <a:xfrm>
+                      <a:off x="0" y="0"/>
+                      <a:ext cx="1919164" cy="3279809"/>
+                    </a:xfrm>
+                    <a:prstGeom prst="rect">
+                      <a:avLst/>
+                    </a:prstGeom>
+                  </pic:spPr>
+                </pic:pic>
+              </a:graphicData>
+            </a:graphic>
+          </wp:inline>
+        </w:drawing>
+      </w:r>
+    </w:p>
+    <w:p>
+      <w:pPr>
+        <w:rPr>
+          <w:lang w:val="el-GR"/>
+        </w:rPr>
+      </w:pPr>
+    </w:p>
+    <w:p>
+      <w:pPr>
+        <w:rPr>
+          <w:lang w:val="el-GR"/>
+        </w:rPr>
+      </w:pPr>
+    </w:p>
+    <w:p>
+      <w:pPr>
+        <w:rPr>
+          <w:lang w:val="el-GR"/>
+        </w:rPr>
+      </w:pPr>
+    </w:p>
+    <w:p>
+      <w:pPr>
+        <w:rPr>
+          <w:lang w:val="el-GR"/>
+        </w:rPr>
+      </w:pPr>
+    </w:p>
+    <w:p>
+      <w:pPr>
+        <w:rPr>
+          <w:lang w:val="el-GR"/>
+        </w:rPr>
+      </w:pPr>
+    </w:p>
+    <w:p>
+      <w:pPr>
+        <w:rPr>
+          <w:lang w:val="el-GR"/>
+        </w:rPr>
+      </w:pPr>
+    </w:p>
+    <w:p>
+      <w:pPr>
+        <w:rPr>
+          <w:lang w:val="el-GR"/>
+        </w:rPr>
+      </w:pPr>
+    </w:p>
+    <w:p>
+      <w:pPr>
+        <w:rPr>
+          <w:lang w:val="el-GR"/>
+        </w:rPr>
+      </w:pPr>
+    </w:p>
+    <w:p>
+      <w:pPr>
+        <w:rPr>
+          <w:lang w:val="el-GR"/>
+        </w:rPr>
+      </w:pPr>
+    </w:p>
+    <w:p>
+      <w:pPr>
+        <w:pStyle w:val="Heading1"/>
+        <w:rPr>
+          <w:lang w:val="el-GR"/>
+        </w:rPr>
+      </w:pPr>
+      <w:r>
+        <w:lastRenderedPageBreak/>
+        <w:t>Disability</w:t>
+      </w:r>
+      <w:r>
+        <w:rPr>
+          <w:lang w:val="el-GR"/>
+        </w:rPr>
+        <w:t xml:space="preserve"> </w:t>
+      </w:r>
+      <w:r>
+        <w:t>mode</w:t>
+      </w:r>
+      <w:r>
+        <w:rPr>
+          <w:lang w:val="el-GR"/>
+        </w:rPr>
+        <w:t xml:space="preserve"> (</w:t>
+      </w:r>
+      <w:r>
+        <w:rPr>
+          <w:lang w:val="el-GR"/>
+        </w:rPr>
+        <w:t>Λειτουργία για άτομα με ειδικές ανάγκες)</w:t>
+      </w:r>
+      <w:r>
+        <w:rPr>
+          <w:lang w:val="el-GR"/>
+        </w:rPr>
+        <w:t xml:space="preserve"> </w:t>
+      </w:r>
+    </w:p>
+    <w:p>
+      <w:pPr>
+        <w:rPr>
+          <w:lang w:val="el-GR"/>
+        </w:rPr>
+      </w:pPr>
+      <w:r>
+        <w:rPr>
+          <w:lang w:val="el-GR"/>
+        </w:rPr>
+        <w:t>Από την αρχική οθόνη μπορούμε να επιλέξουμε τη λειτουργία για άτομα με ειδικές ανάγκες</w:t>
+      </w:r>
+      <w:r>
+        <w:rPr>
+          <w:lang w:val="el-GR"/>
+        </w:rPr>
+        <w:t xml:space="preserve">. Σε αυτή τη λειτουργία ο χρήστης μπορεί να επιλέξει μια από τις τρείς επιλογές που του παρέχονται για να ζητήσει τυχόν βοήθεια: </w:t>
+      </w:r>
+    </w:p>
+    <w:p>
+      <w:pPr>
+        <w:rPr>
+          <w:lang w:val="el-GR"/>
+        </w:rPr>
+      </w:pPr>
+      <w:r>
+        <w:rPr>
+          <w:lang w:val="el-GR"/>
+        </w:rPr>
+        <w:t xml:space="preserve">1) Αποστολή </w:t>
+      </w:r>
+      <w:r>
+        <w:t>SMS</w:t>
+      </w:r>
+      <w:r>
+        <w:rPr>
+          <w:lang w:val="el-GR"/>
+        </w:rPr>
+        <w:t xml:space="preserve"> και </w:t>
+      </w:r>
+      <w:r>
+        <w:t>Email</w:t>
+      </w:r>
+      <w:r>
+        <w:rPr>
+          <w:lang w:val="el-GR"/>
+        </w:rPr>
+        <w:t xml:space="preserve"> στην επαφή έκτακτης ανάγκης </w:t>
+      </w:r>
+    </w:p>
+    <w:p>
+      <w:pPr>
+        <w:rPr>
+          <w:lang w:val="el-GR"/>
+        </w:rPr>
+      </w:pPr>
+      <w:r>
+        <w:rPr>
+          <w:noProof/>
+          <w:lang w:val="el-GR"/>
+        </w:rPr>
+        <mc:AlternateContent>
+          <mc:Choice Requires="wps">
+            <w:drawing>
+              <wp:anchor distT="0" distB="0" distL="114300" distR="114300" simplePos="0" relativeHeight="251667456" behindDoc="0" locked="0" layoutInCell="1" allowOverlap="1" wp14:anchorId="285F4E62" wp14:editId="6574A312">
+                <wp:simplePos x="0" y="0"/>
+                <wp:positionH relativeFrom="column">
+                  <wp:posOffset>1506220</wp:posOffset>
+                </wp:positionH>
+                <wp:positionV relativeFrom="paragraph">
+                  <wp:posOffset>942340</wp:posOffset>
+                </wp:positionV>
+                <wp:extent cx="953008" cy="347091"/>
+                <wp:effectExtent l="25400" t="0" r="12700" b="46990"/>
+                <wp:wrapNone/>
+                <wp:docPr id="7" name="Straight Arrow Connector 7"/>
+                <wp:cNvGraphicFramePr/>
+                <a:graphic xmlns:a="http://schemas.openxmlformats.org/drawingml/2006/main">
+                  <a:graphicData uri="http://schemas.microsoft.com/office/word/2010/wordprocessingShape">
+                    <wps:wsp>
+                      <wps:cNvCnPr/>
+                      <wps:spPr>
+                        <a:xfrm flipH="1">
+                          <a:off x="0" y="0"/>
+                          <a:ext cx="953008" cy="347091"/>
+                        </a:xfrm>
+                        <a:prstGeom prst="straightConnector1">
+                          <a:avLst/>
+                        </a:prstGeom>
+                        <a:ln>
+                          <a:tailEnd type="triangle"/>
+                        </a:ln>
+                      </wps:spPr>
+                      <wps:style>
+                        <a:lnRef idx="1">
+                          <a:schemeClr val="accent1"/>
+                        </a:lnRef>
+                        <a:fillRef idx="0">
+                          <a:schemeClr val="accent1"/>
+                        </a:fillRef>
+                        <a:effectRef idx="0">
+                          <a:schemeClr val="accent1"/>
+                        </a:effectRef>
+                        <a:fontRef idx="minor">
+                          <a:schemeClr val="tx1"/>
+                        </a:fontRef>
+                      </wps:style>
+                      <wps:bodyPr/>
+                    </wps:wsp>
+                  </a:graphicData>
+                </a:graphic>
+                <wp14:sizeRelH relativeFrom="margin">
+                  <wp14:pctWidth>0</wp14:pctWidth>
+                </wp14:sizeRelH>
+                <wp14:sizeRelV relativeFrom="margin">
+                  <wp14:pctHeight>0</wp14:pctHeight>
+                </wp14:sizeRelV>
+              </wp:anchor>
+            </w:drawing>
+          </mc:Choice>
+          <mc:Fallback>
+            <w:pict>
+              <v:shape w14:anchorId="0336A4C1" id="Straight Arrow Connector 7" o:spid="_x0000_s1026" type="#_x0000_t32" style="position:absolute;margin-left:118.6pt;margin-top:74.2pt;width:75.05pt;height:27.35pt;flip:x;z-index:251667456;visibility:visible;mso-wrap-style:square;mso-width-percent:0;mso-height-percent:0;mso-wrap-distance-left:9pt;mso-wrap-distance-top:0;mso-wrap-distance-right:9pt;mso-wrap-distance-bottom:0;mso-position-horizontal:absolute;mso-position-horizontal-relative:text;mso-position-vertical:absolute;mso-position-vertical-relative:text;mso-width-percent:0;mso-height-percent:0;mso-width-relative:margin;mso-height-relative:margin" o:gfxdata="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" strokecolor="#e84c22 [3204]" strokeweight=".5pt">
+                <v:stroke endarrow="block" joinstyle="miter"/>
+              </v:shape>
+            </w:pict>
+          </mc:Fallback>
+        </mc:AlternateContent>
+      </w:r>
+      <w:r>
+        <w:rPr>
+          <w:lang w:val="el-GR"/>
+        </w:rPr>
+        <w:t xml:space="preserve">        </w:t>
+      </w:r>
+      <w:r>
+        <w:rPr>
+          <w:noProof/>
+          <w:lang w:val="el-GR"/>
+        </w:rPr>
+        <w:drawing>
+          <wp:inline distT="0" distB="0" distL="0" distR="0" wp14:anchorId="7723A4A3" wp14:editId="18FFC697">
+            <wp:extent cx="1479296" cy="2562271"/>
+            <wp:effectExtent l="0" t="0" r="0" b="3175"/>
+            <wp:docPr id="6" name="Picture 6"/>
+            <wp:cNvGraphicFramePr>
+              <a:graphicFrameLocks xmlns:a="http://schemas.openxmlformats.org/drawingml/2006/main" noChangeAspect="1"/>
+            </wp:cNvGraphicFramePr>
+            <a:graphic xmlns:a="http://schemas.openxmlformats.org/drawingml/2006/main">
+              <a:graphicData uri="http://schemas.openxmlformats.org/drawingml/2006/picture">
+                <pic:pic xmlns:pic="http://schemas.openxmlformats.org/drawingml/2006/picture">
+                  <pic:nvPicPr>
+                    <pic:cNvPr id="2" name="Screenshot 2020-02-20 at 2.16.41 AM.png"/>
+                    <pic:cNvPicPr/>
+                  </pic:nvPicPr>
+                  <pic:blipFill>
+                    <a:blip r:embed="rId14" cstate="print">
+                      <a:extLst>
+                        <a:ext uri="{28A0092B-C50C-407E-A947-70E740481C1C}">
+                          <a14:useLocalDpi xmlns:a14="http://schemas.microsoft.com/office/drawing/2010/main" val="0"/>
+                        </a:ext>
+                      </a:extLst>
+                    </a:blip>
+                    <a:stretch>
+                      <a:fillRect/>
+                    </a:stretch>
+                  </pic:blipFill>
+                  <pic:spPr>
+                    <a:xfrm>
+                      <a:off x="0" y="0"/>
+                      <a:ext cx="1491462" cy="2583344"/>
+                    </a:xfrm>
+                    <a:prstGeom prst="rect">
+                      <a:avLst/>
+                    </a:prstGeom>
+                  </pic:spPr>
+                </pic:pic>
+              </a:graphicData>
+            </a:graphic>
+          </wp:inline>
+        </w:drawing>
+      </w:r>
+    </w:p>
+    <w:p>
+      <w:pPr>
+        <w:rPr>
+          <w:lang w:val="el-GR"/>
+        </w:rPr>
+      </w:pPr>
+      <w:r>
+        <w:rPr>
+          <w:lang w:val="el-GR"/>
+        </w:rPr>
+        <w:t xml:space="preserve">2) Κλήση νοσοκομείου </w:t>
+      </w:r>
+    </w:p>
+    <w:p>
+      <w:pPr>
+        <w:rPr>
+          <w:lang w:val="el-GR"/>
+        </w:rPr>
+      </w:pPr>
+      <w:r>
+        <w:rPr>
+          <w:lang w:val="el-GR"/>
+        </w:rPr>
+        <w:t xml:space="preserve">       </w:t>
+      </w:r>
+      <w:r>
+        <w:rPr>
+          <w:noProof/>
+          <w:lang w:val="el-GR"/>
+        </w:rPr>
+        <w:drawing>
+          <wp:inline distT="0" distB="0" distL="0" distR="0" wp14:anchorId="0EED570C" wp14:editId="5BC8B15D">
+            <wp:extent cx="1538577" cy="2698578"/>
+            <wp:effectExtent l="0" t="0" r="0" b="0"/>
+            <wp:docPr id="8" name="Picture 8"/>
+            <wp:cNvGraphicFramePr>
+              <a:graphicFrameLocks xmlns:a="http://schemas.openxmlformats.org/drawingml/2006/main" noChangeAspect="1"/>
+            </wp:cNvGraphicFramePr>
+            <a:graphic xmlns:a="http://schemas.openxmlformats.org/drawingml/2006/main">
+              <a:graphicData uri="http://schemas.openxmlformats.org/drawingml/2006/picture">
+                <pic:pic xmlns:pic="http://schemas.openxmlformats.org/drawingml/2006/picture">
+                  <pic:nvPicPr>
+                    <pic:cNvPr id="2" name="Screenshot 2020-02-20 at 2.16.41 AM.png"/>
+                    <pic:cNvPicPr/>
+                  </pic:nvPicPr>
+                  <pic:blipFill>
+                    <a:blip r:embed="rId15" cstate="print">
+                      <a:extLst>
+                        <a:ext uri="{28A0092B-C50C-407E-A947-70E740481C1C}">
+                          <a14:useLocalDpi xmlns:a14="http://schemas.microsoft.com/office/drawing/2010/main" val="0"/>
+                        </a:ext>
+                      </a:extLst>
+                    </a:blip>
+                    <a:stretch>
+                      <a:fillRect/>
+                    </a:stretch>
+                  </pic:blipFill>
+                  <pic:spPr>
+                    <a:xfrm>
+                      <a:off x="0" y="0"/>
+                      <a:ext cx="1538577" cy="2698578"/>
+                    </a:xfrm>
+                    <a:prstGeom prst="rect">
+                      <a:avLst/>
+                    </a:prstGeom>
+                  </pic:spPr>
+                </pic:pic>
+              </a:graphicData>
+            </a:graphic>
+          </wp:inline>
+        </w:drawing>
+      </w:r>
+    </w:p>
+    <w:p>
+      <w:pPr>
+        <w:rPr>
+          <w:lang w:val="el-GR"/>
+        </w:rPr>
+      </w:pPr>
+    </w:p>
+    <w:p>
+      <w:pPr>
+        <w:rPr>
+          <w:lang w:val="el-GR"/>
+        </w:rPr>
+      </w:pPr>
+    </w:p>
+    <w:p>
+      <w:pPr>
+        <w:rPr>
+          <w:lang w:val="el-GR"/>
+        </w:rPr>
+      </w:pPr>
+      <w:bookmarkStart w:id="2" w:name="_GoBack"/>
+      <w:bookmarkEnd w:id="2"/>
+    </w:p>
+    <w:p>
+      <w:pPr>
+        <w:rPr>
+          <w:lang w:val="el-GR"/>
+        </w:rPr>
+      </w:pPr>
+    </w:p>
+    <w:p>
+      <w:pPr>
+        <w:rPr>
+          <w:lang w:val="el-GR"/>
+        </w:rPr>
+      </w:pPr>
+      <w:r>
+        <w:rPr>
+          <w:lang w:val="el-GR"/>
+        </w:rPr>
+        <w:lastRenderedPageBreak/>
+        <w:t xml:space="preserve">3) Κλήση έκτακτης ανάγκης </w:t>
+      </w:r>
+    </w:p>
+    <w:p>
+      <w:pPr>
+        <w:rPr>
+          <w:lang w:val="el-GR"/>
+        </w:rPr>
+      </w:pPr>
+      <w:r>
+        <w:rPr>
+          <w:noProof/>
+          <w:lang w:val="el-GR"/>
+        </w:rPr>
+        <w:drawing>
+          <wp:inline distT="0" distB="0" distL="0" distR="0" wp14:anchorId="60C1B2C0" wp14:editId="6ED2BCD5">
+            <wp:extent cx="1491462" cy="2528601"/>
+            <wp:effectExtent l="0" t="0" r="0" b="0"/>
+            <wp:docPr id="9" name="Picture 9"/>
+            <wp:cNvGraphicFramePr>
+              <a:graphicFrameLocks xmlns:a="http://schemas.openxmlformats.org/drawingml/2006/main" noChangeAspect="1"/>
+            </wp:cNvGraphicFramePr>
+            <a:graphic xmlns:a="http://schemas.openxmlformats.org/drawingml/2006/main">
+              <a:graphicData uri="http://schemas.openxmlformats.org/drawingml/2006/picture">
+                <pic:pic xmlns:pic="http://schemas.openxmlformats.org/drawingml/2006/picture">
+                  <pic:nvPicPr>
+                    <pic:cNvPr id="2" name="Screenshot 2020-02-20 at 2.16.41 AM.png"/>
+                    <pic:cNvPicPr/>
+                  </pic:nvPicPr>
+                  <pic:blipFill>
+                    <a:blip r:embed="rId16" cstate="print">
+                      <a:extLst>
+                        <a:ext uri="{28A0092B-C50C-407E-A947-70E740481C1C}">
+                          <a14:useLocalDpi xmlns:a14="http://schemas.microsoft.com/office/drawing/2010/main" val="0"/>
+                        </a:ext>
+                      </a:extLst>
+                    </a:blip>
+                    <a:stretch>
+                      <a:fillRect/>
+                    </a:stretch>
+                  </pic:blipFill>
+                  <pic:spPr>
+                    <a:xfrm>
+                      <a:off x="0" y="0"/>
+                      <a:ext cx="1491462" cy="2528601"/>
+                    </a:xfrm>
+                    <a:prstGeom prst="rect">
+                      <a:avLst/>
+                    </a:prstGeom>
+                  </pic:spPr>
+                </pic:pic>
+              </a:graphicData>
+            </a:graphic>
+          </wp:inline>
+        </w:drawing>
+      </w:r>
+    </w:p>
+    <w:p>
+      <w:pPr>
+        <w:rPr>
+          <w:lang w:val="el-GR"/>
+        </w:rPr>
+      </w:pPr>
+    </w:p>
+    <w:p>
+      <w:pPr>
+        <w:rPr>
+          <w:lang w:val="el-GR"/>
+        </w:rPr>
+      </w:pPr>
+      <w:r>
+        <w:rPr>
+          <w:lang w:val="el-GR"/>
+        </w:rPr>
+        <w:t>Επίσης με το που ανοίξουμε τη λειτουργία για άτομα με ειδικές ανάγκες θα ενεργοποιηθεί και ο αισθητήρας πτώσης ώστε αν εντοπιστεί πτώση θα εμφανιστεί το κατάλληλο μήνυμα και ο χρήστης θα πρέπει να απαντήσει αν χρειάζεται βοήθεια ώστε να την παραλάβει το γρηγορότερο δυνατόν.</w:t>
+      </w:r>
+    </w:p>
+    <w:p>
+      <w:pPr>
+        <w:rPr>
+          <w:sz w:val="48"/>
+          <w:szCs w:val="48"/>
+          <w:lang w:val="el-GR"/>
+        </w:rPr>
+      </w:pPr>
+      <w:proofErr w:type="spellStart"/>
+      <w:r>
+        <w:rPr>
+          <w:sz w:val="48"/>
+          <w:szCs w:val="48"/>
+          <w:lang w:val="el-GR"/>
+        </w:rPr>
+        <w:t>Σκρινσοτ</w:t>
+      </w:r>
+      <w:proofErr w:type="spellEnd"/>
+      <w:r>
+        <w:rPr>
+          <w:sz w:val="48"/>
+          <w:szCs w:val="48"/>
+          <w:lang w:val="el-GR"/>
+        </w:rPr>
+        <w:t xml:space="preserve"> για </w:t>
+      </w:r>
+      <w:proofErr w:type="spellStart"/>
+      <w:r>
+        <w:rPr>
+          <w:sz w:val="48"/>
+          <w:szCs w:val="48"/>
+          <w:lang w:val="el-GR"/>
+        </w:rPr>
+        <w:t>αισθητηρα</w:t>
+      </w:r>
+      <w:proofErr w:type="spellEnd"/>
+      <w:r>
+        <w:rPr>
+          <w:sz w:val="48"/>
+          <w:szCs w:val="48"/>
+          <w:lang w:val="el-GR"/>
+        </w:rPr>
+        <w:t xml:space="preserve"> πτώσης</w:t>
+      </w:r>
+    </w:p>
+    <w:p>
+      <w:pPr>
+        <w:rPr>
+          <w:lang w:val="el-GR"/>
+        </w:rPr>
+      </w:pPr>
+    </w:p>
+    <w:p>
+      <w:pPr>
+        <w:rPr>
+          <w:lang w:val="el-GR"/>
+        </w:rPr>
+      </w:pPr>
+    </w:p>
+    <w:p>
+      <w:pPr>
+        <w:rPr>
+          <w:lang w:val="el-GR"/>
+        </w:rPr>
+      </w:pPr>
+    </w:p>
+    <w:p>
+      <w:pPr>
+        <w:rPr>
+          <w:lang w:val="el-GR"/>
+        </w:rPr>
+      </w:pPr>
+    </w:p>
+    <w:p>
+      <w:pPr>
+        <w:rPr>
+          <w:lang w:val="el-GR"/>
+        </w:rPr>
+      </w:pPr>
+    </w:p>
+    <w:p>
+      <w:pPr>
+        <w:rPr>
+          <w:lang w:val="el-GR"/>
+        </w:rPr>
+      </w:pPr>
+    </w:p>
+    <w:p>
+      <w:pPr>
+        <w:rPr>
+          <w:lang w:val="el-GR"/>
+        </w:rPr>
+      </w:pPr>
+    </w:p>
+    <w:p>
+      <w:pPr>
+        <w:rPr>
+          <w:lang w:val="el-GR"/>
+        </w:rPr>
+      </w:pPr>
+    </w:p>
+    <w:p>
+      <w:pPr>
+        <w:rPr>
+          <w:lang w:val="el-GR"/>
+        </w:rPr>
+      </w:pPr>
+    </w:p>
+    <w:p>
+      <w:pPr>
+        <w:rPr>
+          <w:lang w:val="el-GR"/>
+        </w:rPr>
+      </w:pPr>
+    </w:p>
+    <w:p>
+      <w:pPr>
+        <w:rPr>
+          <w:lang w:val="el-GR"/>
+        </w:rPr>
+      </w:pPr>
+    </w:p>
+    <w:p>
+      <w:pPr>
+        <w:rPr>
+          <w:lang w:val="el-GR"/>
+        </w:rPr>
+      </w:pPr>
+    </w:p>
+    <w:p>
+      <w:pPr>
+        <w:rPr>
+          <w:lang w:val="el-GR"/>
+        </w:rPr>
+      </w:pPr>
+      <w:r>
+        <w:rPr>
+          <w:lang w:val="el-GR"/>
+        </w:rPr>
+        <w:lastRenderedPageBreak/>
+        <w:t xml:space="preserve">Ανά πάσα </w:t>
+      </w:r>
+      <w:r>
+        <w:rPr>
+          <w:lang w:val="el-GR"/>
+        </w:rPr>
+        <w:t>στιγμή</w:t>
+      </w:r>
+      <w:r>
+        <w:rPr>
+          <w:lang w:val="el-GR"/>
+        </w:rPr>
+        <w:t xml:space="preserve"> μπορούμε να πατήσουμε το κουμπί με το μικρόφωνο και θα ενεργοποιηθεί η αναγνώριση ομιλίας που θα μπορούμε με φωνητικές εντολές να διαχειριστούμε αυτές τις τρείς επιλογές λέγοντας απλά το όνομα τους και την εντολή μας.</w:t>
+      </w:r>
+    </w:p>
+    <w:p>
+      <w:pPr>
+        <w:jc w:val="center"/>
+        <w:rPr>
+          <w:lang w:val="el-GR"/>
+        </w:rPr>
+      </w:pPr>
+      <w:r>
+        <w:rPr>
+          <w:noProof/>
+          <w:lang w:val="el-GR"/>
+        </w:rPr>
+        <w:drawing>
+          <wp:inline distT="0" distB="0" distL="0" distR="0" wp14:anchorId="4BE572AA" wp14:editId="0686D860">
+            <wp:extent cx="2068418" cy="3543123"/>
+            <wp:effectExtent l="0" t="0" r="1905" b="635"/>
+            <wp:docPr id="10" name="Picture 10"/>
+            <wp:cNvGraphicFramePr>
+              <a:graphicFrameLocks xmlns:a="http://schemas.openxmlformats.org/drawingml/2006/main" noChangeAspect="1"/>
+            </wp:cNvGraphicFramePr>
+            <a:graphic xmlns:a="http://schemas.openxmlformats.org/drawingml/2006/main">
+              <a:graphicData uri="http://schemas.openxmlformats.org/drawingml/2006/picture">
+                <pic:pic xmlns:pic="http://schemas.openxmlformats.org/drawingml/2006/picture">
+                  <pic:nvPicPr>
+                    <pic:cNvPr id="2" name="Screenshot 2020-02-20 at 2.16.41 AM.png"/>
+                    <pic:cNvPicPr/>
+                  </pic:nvPicPr>
+                  <pic:blipFill>
+                    <a:blip r:embed="rId17" cstate="print">
+                      <a:extLst>
+                        <a:ext uri="{28A0092B-C50C-407E-A947-70E740481C1C}">
+                          <a14:useLocalDpi xmlns:a14="http://schemas.microsoft.com/office/drawing/2010/main" val="0"/>
+                        </a:ext>
+                      </a:extLst>
+                    </a:blip>
+                    <a:stretch>
+                      <a:fillRect/>
+                    </a:stretch>
+                  </pic:blipFill>
+                  <pic:spPr>
+                    <a:xfrm>
+                      <a:off x="0" y="0"/>
+                      <a:ext cx="2068418" cy="3543123"/>
+                    </a:xfrm>
+                    <a:prstGeom prst="rect">
+                      <a:avLst/>
+                    </a:prstGeom>
+                  </pic:spPr>
+                </pic:pic>
+              </a:graphicData>
+            </a:graphic>
+          </wp:inline>
+        </w:drawing>
+      </w:r>
+    </w:p>
+    <w:p>
+      <w:pPr>
+        <w:rPr>
+          <w:lang w:val="el-GR"/>
+        </w:rPr>
+      </w:pPr>
+      <w:r>
+        <w:rPr>
+          <w:lang w:val="el-GR"/>
+        </w:rPr>
+        <w:t xml:space="preserve">Τέλος πατώντας τις τελίτσες πάνω δεξιά ανοίγει το μενού που μπορούμε να επιλέξουμε είτε να μεταφερθούμε στις ρυθμίσεις, είτε να δούμε το </w:t>
+      </w:r>
+      <w:r>
+        <w:t>help</w:t>
+      </w:r>
+      <w:r>
+        <w:rPr>
+          <w:lang w:val="el-GR"/>
+        </w:rPr>
+        <w:t xml:space="preserve"> της λειτουργίας.</w:t>
+      </w:r>
+    </w:p>
+    <w:p>
+      <w:pPr>
+        <w:jc w:val="center"/>
+        <w:rPr>
+          <w:lang w:val="el-GR"/>
+        </w:rPr>
+      </w:pPr>
+      <w:r>
+        <w:rPr>
+          <w:noProof/>
+          <w:lang w:val="el-GR"/>
+        </w:rPr>
+        <w:drawing>
+          <wp:inline distT="0" distB="0" distL="0" distR="0" wp14:anchorId="4655854B" wp14:editId="477CCE3E">
+            <wp:extent cx="2068418" cy="3377543"/>
+            <wp:effectExtent l="0" t="0" r="1905" b="1270"/>
+            <wp:docPr id="12" name="Picture 12"/>
+            <wp:cNvGraphicFramePr>
+              <a:graphicFrameLocks xmlns:a="http://schemas.openxmlformats.org/drawingml/2006/main" noChangeAspect="1"/>
+            </wp:cNvGraphicFramePr>
+            <a:graphic xmlns:a="http://schemas.openxmlformats.org/drawingml/2006/main">
+              <a:graphicData uri="http://schemas.openxmlformats.org/drawingml/2006/picture">
+                <pic:pic xmlns:pic="http://schemas.openxmlformats.org/drawingml/2006/picture">
+                  <pic:nvPicPr>
+                    <pic:cNvPr id="2" name="Screenshot 2020-02-20 at 2.16.41 AM.png"/>
+                    <pic:cNvPicPr/>
+                  </pic:nvPicPr>
+                  <pic:blipFill>
+                    <a:blip r:embed="rId18" cstate="print">
+                      <a:extLst>
+                        <a:ext uri="{28A0092B-C50C-407E-A947-70E740481C1C}">
+                          <a14:useLocalDpi xmlns:a14="http://schemas.microsoft.com/office/drawing/2010/main" val="0"/>
+                        </a:ext>
+                      </a:extLst>
+                    </a:blip>
+                    <a:stretch>
+                      <a:fillRect/>
+                    </a:stretch>
+                  </pic:blipFill>
+                  <pic:spPr>
+                    <a:xfrm>
+                      <a:off x="0" y="0"/>
+                      <a:ext cx="2068418" cy="3377543"/>
+                    </a:xfrm>
+                    <a:prstGeom prst="rect">
+                      <a:avLst/>
+                    </a:prstGeom>
+                  </pic:spPr>
+                </pic:pic>
+              </a:graphicData>
+            </a:graphic>
+          </wp:inline>
+        </w:drawing>
+      </w:r>
+    </w:p>
     <w:sectPr>
-      <w:headerReference w:type="even" r:id="rId9"/>
-      <w:headerReference w:type="default" r:id="rId10"/>
-      <w:footerReference w:type="even" r:id="rId11"/>
-      <w:footerReference w:type="default" r:id="rId12"/>
-      <w:headerReference w:type="first" r:id="rId13"/>
-      <w:footerReference w:type="first" r:id="rId14"/>
+      <w:headerReference w:type="even" r:id="rId19"/>
+      <w:headerReference w:type="default" r:id="rId20"/>
+      <w:footerReference w:type="even" r:id="rId21"/>
+      <w:footerReference w:type="default" r:id="rId22"/>
+      <w:headerReference w:type="first" r:id="rId23"/>
+      <w:footerReference w:type="first" r:id="rId24"/>
       <w:pgSz w:w="12240" w:h="15840"/>
       <w:pgMar w:top="1440" w:right="1440" w:bottom="1440" w:left="1440" w:header="720" w:footer="720" w:gutter="0"/>
       <w:pgNumType w:start="0"/>
@@ -1628,7 +3746,7 @@
 <w:ftr xmlns:wpc="http://schemas.microsoft.com/office/word/2010/wordprocessingCanvas" xmlns:cx="http://schemas.microsoft.com/office/drawing/2014/chartex" xmlns:cx1="http://schemas.microsoft.com/office/drawing/2015/9/8/chartex" xmlns:cx2="http://schemas.microsoft.com/office/drawing/2015/10/21/chartex" xmlns:cx3="http://schemas.microsoft.com/office/drawing/2016/5/9/chartex" xmlns:cx4="http://schemas.microsoft.com/office/drawing/2016/5/10/chartex" xmlns:cx5="http://schemas.microsoft.com/office/drawing/2016/5/11/chartex" xmlns:cx6="http://schemas.microsoft.com/office/drawing/2016/5/12/chartex" xmlns:cx7="http://schemas.microsoft.com/office/drawing/2016/5/13/chartex" xmlns:cx8="http://schemas.microsoft.com/office/drawing/2016/5/14/chartex" xmlns:mc="http://schemas.openxmlformats.org/markup-compatibility/2006" xmlns:aink="http://schemas.microsoft.com/office/drawing/2016/ink" xmlns:am3d="http://schemas.microsoft.com/office/drawing/2017/model3d" xmlns:o="urn:schemas-microsoft-com:office:office" xmlns:r="http://schemas.openxmlformats.org/officeDocument/2006/relationships" xmlns:m="http://schemas.openxmlformats.org/officeDocument/2006/math" xmlns:v="urn:schemas-microsoft-com:vml" xmlns:wp14="http://schemas.microsoft.com/office/word/2010/wordprocessingDrawing" xmlns:wp="http://schemas.openxmlformats.org/drawingml/2006/wordprocessingDrawing" xmlns:w10="urn:schemas-microsoft-com:office:word" xmlns:w="http://schemas.openxmlformats.org/wordprocessingml/2006/main" xmlns:w14="http://schemas.microsoft.com/office/word/2010/wordml" xmlns:w15="http://schemas.microsoft.com/office/word/2012/wordml" xmlns:w16cid="http://schemas.microsoft.com/office/word/2016/wordml/cid" xmlns:w16se="http://schemas.microsoft.com/office/word/2015/wordml/symex" xmlns:wpg="http://schemas.microsoft.com/office/word/2010/wordprocessingGroup" xmlns:wpi="http://schemas.microsoft.com/office/word/2010/wordprocessingInk" xmlns:wne="http://schemas.microsoft.com/office/word/2006/wordml" xmlns:wps="http://schemas.microsoft.com/office/word/2010/wordprocessingShape" mc:Ignorable="w14 w15 w16se w16cid wp14">
   <w:p>
     <w:pPr>
-      <w:pStyle w:val="a5"/>
+      <w:pStyle w:val="Footer"/>
     </w:pPr>
   </w:p>
 </w:ftr>
@@ -1648,7 +3766,7 @@
     <w:sdtContent>
       <w:p>
         <w:pPr>
-          <w:pStyle w:val="a5"/>
+          <w:pStyle w:val="Footer"/>
           <w:jc w:val="right"/>
         </w:pPr>
         <w:r>
@@ -1674,7 +3792,7 @@
   </w:sdt>
   <w:p>
     <w:pPr>
-      <w:pStyle w:val="a5"/>
+      <w:pStyle w:val="Footer"/>
     </w:pPr>
   </w:p>
 </w:ftr>
@@ -1684,7 +3802,7 @@
 <w:ftr xmlns:wpc="http://schemas.microsoft.com/office/word/2010/wordprocessingCanvas" xmlns:cx="http://schemas.microsoft.com/office/drawing/2014/chartex" xmlns:cx1="http://schemas.microsoft.com/office/drawing/2015/9/8/chartex" xmlns:cx2="http://schemas.microsoft.com/office/drawing/2015/10/21/chartex" xmlns:cx3="http://schemas.microsoft.com/office/drawing/2016/5/9/chartex" xmlns:cx4="http://schemas.microsoft.com/office/drawing/2016/5/10/chartex" xmlns:cx5="http://schemas.microsoft.com/office/drawing/2016/5/11/chartex" xmlns:cx6="http://schemas.microsoft.com/office/drawing/2016/5/12/chartex" xmlns:cx7="http://schemas.microsoft.com/office/drawing/2016/5/13/chartex" xmlns:cx8="http://schemas.microsoft.com/office/drawing/2016/5/14/chartex" xmlns:mc="http://schemas.openxmlformats.org/markup-compatibility/2006" xmlns:aink="http://schemas.microsoft.com/office/drawing/2016/ink" xmlns:am3d="http://schemas.microsoft.com/office/drawing/2017/model3d" xmlns:o="urn:schemas-microsoft-com:office:office" xmlns:r="http://schemas.openxmlformats.org/officeDocument/2006/relationships" xmlns:m="http://schemas.openxmlformats.org/officeDocument/2006/math" xmlns:v="urn:schemas-microsoft-com:vml" xmlns:wp14="http://schemas.microsoft.com/office/word/2010/wordprocessingDrawing" xmlns:wp="http://schemas.openxmlformats.org/drawingml/2006/wordprocessingDrawing" xmlns:w10="urn:schemas-microsoft-com:office:word" xmlns:w="http://schemas.openxmlformats.org/wordprocessingml/2006/main" xmlns:w14="http://schemas.microsoft.com/office/word/2010/wordml" xmlns:w15="http://schemas.microsoft.com/office/word/2012/wordml" xmlns:w16cid="http://schemas.microsoft.com/office/word/2016/wordml/cid" xmlns:w16se="http://schemas.microsoft.com/office/word/2015/wordml/symex" xmlns:wpg="http://schemas.microsoft.com/office/word/2010/wordprocessingGroup" xmlns:wpi="http://schemas.microsoft.com/office/word/2010/wordprocessingInk" xmlns:wne="http://schemas.microsoft.com/office/word/2006/wordml" xmlns:wps="http://schemas.microsoft.com/office/word/2010/wordprocessingShape" mc:Ignorable="w14 w15 w16se w16cid wp14">
   <w:p>
     <w:pPr>
-      <w:pStyle w:val="a5"/>
+      <w:pStyle w:val="Footer"/>
     </w:pPr>
   </w:p>
 </w:ftr>
@@ -1719,7 +3837,7 @@
 <w:hdr xmlns:wpc="http://schemas.microsoft.com/office/word/2010/wordprocessingCanvas" xmlns:cx="http://schemas.microsoft.com/office/drawing/2014/chartex" xmlns:cx1="http://schemas.microsoft.com/office/drawing/2015/9/8/chartex" xmlns:cx2="http://schemas.microsoft.com/office/drawing/2015/10/21/chartex" xmlns:cx3="http://schemas.microsoft.com/office/drawing/2016/5/9/chartex" xmlns:cx4="http://schemas.microsoft.com/office/drawing/2016/5/10/chartex" xmlns:cx5="http://schemas.microsoft.com/office/drawing/2016/5/11/chartex" xmlns:cx6="http://schemas.microsoft.com/office/drawing/2016/5/12/chartex" xmlns:cx7="http://schemas.microsoft.com/office/drawing/2016/5/13/chartex" xmlns:cx8="http://schemas.microsoft.com/office/drawing/2016/5/14/chartex" xmlns:mc="http://schemas.openxmlformats.org/markup-compatibility/2006" xmlns:aink="http://schemas.microsoft.com/office/drawing/2016/ink" xmlns:am3d="http://schemas.microsoft.com/office/drawing/2017/model3d" xmlns:o="urn:schemas-microsoft-com:office:office" xmlns:r="http://schemas.openxmlformats.org/officeDocument/2006/relationships" xmlns:m="http://schemas.openxmlformats.org/officeDocument/2006/math" xmlns:v="urn:schemas-microsoft-com:vml" xmlns:wp14="http://schemas.microsoft.com/office/word/2010/wordprocessingDrawing" xmlns:wp="http://schemas.openxmlformats.org/drawingml/2006/wordprocessingDrawing" xmlns:w10="urn:schemas-microsoft-com:office:word" xmlns:w="http://schemas.openxmlformats.org/wordprocessingml/2006/main" xmlns:w14="http://schemas.microsoft.com/office/word/2010/wordml" xmlns:w15="http://schemas.microsoft.com/office/word/2012/wordml" xmlns:w16cid="http://schemas.microsoft.com/office/word/2016/wordml/cid" xmlns:w16se="http://schemas.microsoft.com/office/word/2015/wordml/symex" xmlns:wpg="http://schemas.microsoft.com/office/word/2010/wordprocessingGroup" xmlns:wpi="http://schemas.microsoft.com/office/word/2010/wordprocessingInk" xmlns:wne="http://schemas.microsoft.com/office/word/2006/wordml" xmlns:wps="http://schemas.microsoft.com/office/word/2010/wordprocessingShape" mc:Ignorable="w14 w15 w16se w16cid wp14">
   <w:p>
     <w:pPr>
-      <w:pStyle w:val="a4"/>
+      <w:pStyle w:val="Header"/>
     </w:pPr>
   </w:p>
 </w:hdr>
@@ -1729,7 +3847,7 @@
 <w:hdr xmlns:wpc="http://schemas.microsoft.com/office/word/2010/wordprocessingCanvas" xmlns:cx="http://schemas.microsoft.com/office/drawing/2014/chartex" xmlns:cx1="http://schemas.microsoft.com/office/drawing/2015/9/8/chartex" xmlns:cx2="http://schemas.microsoft.com/office/drawing/2015/10/21/chartex" xmlns:cx3="http://schemas.microsoft.com/office/drawing/2016/5/9/chartex" xmlns:cx4="http://schemas.microsoft.com/office/drawing/2016/5/10/chartex" xmlns:cx5="http://schemas.microsoft.com/office/drawing/2016/5/11/chartex" xmlns:cx6="http://schemas.microsoft.com/office/drawing/2016/5/12/chartex" xmlns:cx7="http://schemas.microsoft.com/office/drawing/2016/5/13/chartex" xmlns:cx8="http://schemas.microsoft.com/office/drawing/2016/5/14/chartex" xmlns:mc="http://schemas.openxmlformats.org/markup-compatibility/2006" xmlns:aink="http://schemas.microsoft.com/office/drawing/2016/ink" xmlns:am3d="http://schemas.microsoft.com/office/drawing/2017/model3d" xmlns:o="urn:schemas-microsoft-com:office:office" xmlns:r="http://schemas.openxmlformats.org/officeDocument/2006/relationships" xmlns:m="http://schemas.openxmlformats.org/officeDocument/2006/math" xmlns:v="urn:schemas-microsoft-com:vml" xmlns:wp14="http://schemas.microsoft.com/office/word/2010/wordprocessingDrawing" xmlns:wp="http://schemas.openxmlformats.org/drawingml/2006/wordprocessingDrawing" xmlns:w10="urn:schemas-microsoft-com:office:word" xmlns:w="http://schemas.openxmlformats.org/wordprocessingml/2006/main" xmlns:w14="http://schemas.microsoft.com/office/word/2010/wordml" xmlns:w15="http://schemas.microsoft.com/office/word/2012/wordml" xmlns:w16cid="http://schemas.microsoft.com/office/word/2016/wordml/cid" xmlns:w16se="http://schemas.microsoft.com/office/word/2015/wordml/symex" xmlns:wpg="http://schemas.microsoft.com/office/word/2010/wordprocessingGroup" xmlns:wpi="http://schemas.microsoft.com/office/word/2010/wordprocessingInk" xmlns:wne="http://schemas.microsoft.com/office/word/2006/wordml" xmlns:wps="http://schemas.microsoft.com/office/word/2010/wordprocessingShape" mc:Ignorable="w14 w15 w16se w16cid wp14">
   <w:p>
     <w:pPr>
-      <w:pStyle w:val="a4"/>
+      <w:pStyle w:val="Header"/>
       <w:rPr>
         <w:lang w:val="el-GR"/>
       </w:rPr>
@@ -1749,8 +3867,6 @@
       </w:rPr>
       <w:t xml:space="preserve"> </w:t>
     </w:r>
-    <w:bookmarkStart w:id="2" w:name="_GoBack"/>
-    <w:bookmarkEnd w:id="2"/>
     <w:r>
       <w:rPr>
         <w:lang w:val="el-GR"/>
@@ -1792,7 +3908,7 @@
 <w:hdr xmlns:wpc="http://schemas.microsoft.com/office/word/2010/wordprocessingCanvas" xmlns:cx="http://schemas.microsoft.com/office/drawing/2014/chartex" xmlns:cx1="http://schemas.microsoft.com/office/drawing/2015/9/8/chartex" xmlns:cx2="http://schemas.microsoft.com/office/drawing/2015/10/21/chartex" xmlns:cx3="http://schemas.microsoft.com/office/drawing/2016/5/9/chartex" xmlns:cx4="http://schemas.microsoft.com/office/drawing/2016/5/10/chartex" xmlns:cx5="http://schemas.microsoft.com/office/drawing/2016/5/11/chartex" xmlns:cx6="http://schemas.microsoft.com/office/drawing/2016/5/12/chartex" xmlns:cx7="http://schemas.microsoft.com/office/drawing/2016/5/13/chartex" xmlns:cx8="http://schemas.microsoft.com/office/drawing/2016/5/14/chartex" xmlns:mc="http://schemas.openxmlformats.org/markup-compatibility/2006" xmlns:aink="http://schemas.microsoft.com/office/drawing/2016/ink" xmlns:am3d="http://schemas.microsoft.com/office/drawing/2017/model3d" xmlns:o="urn:schemas-microsoft-com:office:office" xmlns:r="http://schemas.openxmlformats.org/officeDocument/2006/relationships" xmlns:m="http://schemas.openxmlformats.org/officeDocument/2006/math" xmlns:v="urn:schemas-microsoft-com:vml" xmlns:wp14="http://schemas.microsoft.com/office/word/2010/wordprocessingDrawing" xmlns:wp="http://schemas.openxmlformats.org/drawingml/2006/wordprocessingDrawing" xmlns:w10="urn:schemas-microsoft-com:office:word" xmlns:w="http://schemas.openxmlformats.org/wordprocessingml/2006/main" xmlns:w14="http://schemas.microsoft.com/office/word/2010/wordml" xmlns:w15="http://schemas.microsoft.com/office/word/2012/wordml" xmlns:w16cid="http://schemas.microsoft.com/office/word/2016/wordml/cid" xmlns:w16se="http://schemas.microsoft.com/office/word/2015/wordml/symex" xmlns:wpg="http://schemas.microsoft.com/office/word/2010/wordprocessingGroup" xmlns:wpi="http://schemas.microsoft.com/office/word/2010/wordprocessingInk" xmlns:wne="http://schemas.microsoft.com/office/word/2006/wordml" xmlns:wps="http://schemas.microsoft.com/office/word/2010/wordprocessingShape" mc:Ignorable="w14 w15 w16se w16cid wp14">
   <w:p>
     <w:pPr>
-      <w:pStyle w:val="a4"/>
+      <w:pStyle w:val="Header"/>
     </w:pPr>
   </w:p>
 </w:hdr>
@@ -1893,7 +4009,7 @@
     <w:lvl w:ilvl="0">
       <w:start w:val="1"/>
       <w:numFmt w:val="decimal"/>
-      <w:pStyle w:val="1"/>
+      <w:pStyle w:val="Heading1"/>
       <w:lvlText w:val="%1"/>
       <w:lvlJc w:val="left"/>
       <w:pPr>
@@ -1903,7 +4019,7 @@
     <w:lvl w:ilvl="1">
       <w:start w:val="1"/>
       <w:numFmt w:val="decimal"/>
-      <w:pStyle w:val="2"/>
+      <w:pStyle w:val="Heading2"/>
       <w:lvlText w:val="%1.%2"/>
       <w:lvlJc w:val="left"/>
       <w:pPr>
@@ -1913,7 +4029,7 @@
     <w:lvl w:ilvl="2">
       <w:start w:val="1"/>
       <w:numFmt w:val="decimal"/>
-      <w:pStyle w:val="3"/>
+      <w:pStyle w:val="Heading3"/>
       <w:lvlText w:val="%1.%2.%3"/>
       <w:lvlJc w:val="left"/>
       <w:pPr>
@@ -1923,7 +4039,7 @@
     <w:lvl w:ilvl="3">
       <w:start w:val="1"/>
       <w:numFmt w:val="decimal"/>
-      <w:pStyle w:val="4"/>
+      <w:pStyle w:val="Heading4"/>
       <w:lvlText w:val="%1.%2.%3.%4"/>
       <w:lvlJc w:val="left"/>
       <w:pPr>
@@ -1933,7 +4049,7 @@
     <w:lvl w:ilvl="4">
       <w:start w:val="1"/>
       <w:numFmt w:val="decimal"/>
-      <w:pStyle w:val="5"/>
+      <w:pStyle w:val="Heading5"/>
       <w:lvlText w:val="%1.%2.%3.%4.%5"/>
       <w:lvlJc w:val="left"/>
       <w:pPr>
@@ -1943,7 +4059,7 @@
     <w:lvl w:ilvl="5">
       <w:start w:val="1"/>
       <w:numFmt w:val="decimal"/>
-      <w:pStyle w:val="6"/>
+      <w:pStyle w:val="Heading6"/>
       <w:lvlText w:val="%1.%2.%3.%4.%5.%6"/>
       <w:lvlJc w:val="left"/>
       <w:pPr>
@@ -1953,7 +4069,7 @@
     <w:lvl w:ilvl="6">
       <w:start w:val="1"/>
       <w:numFmt w:val="decimal"/>
-      <w:pStyle w:val="7"/>
+      <w:pStyle w:val="Heading7"/>
       <w:lvlText w:val="%1.%2.%3.%4.%5.%6.%7"/>
       <w:lvlJc w:val="left"/>
       <w:pPr>
@@ -1963,7 +4079,7 @@
     <w:lvl w:ilvl="7">
       <w:start w:val="1"/>
       <w:numFmt w:val="decimal"/>
-      <w:pStyle w:val="8"/>
+      <w:pStyle w:val="Heading8"/>
       <w:lvlText w:val="%1.%2.%3.%4.%5.%6.%7.%8"/>
       <w:lvlJc w:val="left"/>
       <w:pPr>
@@ -1973,7 +4089,7 @@
     <w:lvl w:ilvl="8">
       <w:start w:val="1"/>
       <w:numFmt w:val="decimal"/>
-      <w:pStyle w:val="9"/>
+      <w:pStyle w:val="Heading9"/>
       <w:lvlText w:val="%1.%2.%3.%4.%5.%6.%7.%8.%9"/>
       <w:lvlJc w:val="left"/>
       <w:pPr>
@@ -2528,15 +4644,15 @@
     <w:lsdException w:name="Unresolved Mention" w:semiHidden="1" w:unhideWhenUsed="1"/>
     <w:lsdException w:name="Smart Link" w:semiHidden="1" w:unhideWhenUsed="1"/>
   </w:latentStyles>
-  <w:style w:type="paragraph" w:default="1" w:styleId="a">
+  <w:style w:type="paragraph" w:default="1" w:styleId="Normal">
     <w:name w:val="Normal"/>
     <w:qFormat/>
   </w:style>
-  <w:style w:type="paragraph" w:styleId="1">
+  <w:style w:type="paragraph" w:styleId="Heading1">
     <w:name w:val="heading 1"/>
-    <w:basedOn w:val="a"/>
-    <w:next w:val="a"/>
-    <w:link w:val="1Char"/>
+    <w:basedOn w:val="Normal"/>
+    <w:next w:val="Normal"/>
+    <w:link w:val="Heading1Char"/>
     <w:uiPriority w:val="9"/>
     <w:qFormat/>
     <w:rsid w:val="006853C2"/>
@@ -2556,11 +4672,11 @@
       <w:szCs w:val="32"/>
     </w:rPr>
   </w:style>
-  <w:style w:type="paragraph" w:styleId="2">
+  <w:style w:type="paragraph" w:styleId="Heading2">
     <w:name w:val="heading 2"/>
-    <w:basedOn w:val="a"/>
-    <w:next w:val="a"/>
-    <w:link w:val="2Char"/>
+    <w:basedOn w:val="Normal"/>
+    <w:next w:val="Normal"/>
+    <w:link w:val="Heading2Char"/>
     <w:uiPriority w:val="9"/>
     <w:unhideWhenUsed/>
     <w:qFormat/>
@@ -2582,11 +4698,11 @@
       <w:szCs w:val="26"/>
     </w:rPr>
   </w:style>
-  <w:style w:type="paragraph" w:styleId="3">
+  <w:style w:type="paragraph" w:styleId="Heading3">
     <w:name w:val="heading 3"/>
-    <w:basedOn w:val="a"/>
-    <w:next w:val="a"/>
-    <w:link w:val="3Char"/>
+    <w:basedOn w:val="Normal"/>
+    <w:next w:val="Normal"/>
+    <w:link w:val="Heading3Char"/>
     <w:uiPriority w:val="9"/>
     <w:semiHidden/>
     <w:unhideWhenUsed/>
@@ -2609,11 +4725,11 @@
       <w:szCs w:val="24"/>
     </w:rPr>
   </w:style>
-  <w:style w:type="paragraph" w:styleId="4">
+  <w:style w:type="paragraph" w:styleId="Heading4">
     <w:name w:val="heading 4"/>
-    <w:basedOn w:val="a"/>
-    <w:next w:val="a"/>
-    <w:link w:val="4Char"/>
+    <w:basedOn w:val="Normal"/>
+    <w:next w:val="Normal"/>
+    <w:link w:val="Heading4Char"/>
     <w:uiPriority w:val="9"/>
     <w:semiHidden/>
     <w:unhideWhenUsed/>
@@ -2636,11 +4752,11 @@
       <w:color w:val="B43412" w:themeColor="accent1" w:themeShade="BF"/>
     </w:rPr>
   </w:style>
-  <w:style w:type="paragraph" w:styleId="5">
+  <w:style w:type="paragraph" w:styleId="Heading5">
     <w:name w:val="heading 5"/>
-    <w:basedOn w:val="a"/>
-    <w:next w:val="a"/>
-    <w:link w:val="5Char"/>
+    <w:basedOn w:val="Normal"/>
+    <w:next w:val="Normal"/>
+    <w:link w:val="Heading5Char"/>
     <w:uiPriority w:val="9"/>
     <w:semiHidden/>
     <w:unhideWhenUsed/>
@@ -2661,11 +4777,11 @@
       <w:color w:val="B43412" w:themeColor="accent1" w:themeShade="BF"/>
     </w:rPr>
   </w:style>
-  <w:style w:type="paragraph" w:styleId="6">
+  <w:style w:type="paragraph" w:styleId="Heading6">
     <w:name w:val="heading 6"/>
-    <w:basedOn w:val="a"/>
-    <w:next w:val="a"/>
-    <w:link w:val="6Char"/>
+    <w:basedOn w:val="Normal"/>
+    <w:next w:val="Normal"/>
+    <w:link w:val="Heading6Char"/>
     <w:uiPriority w:val="9"/>
     <w:semiHidden/>
     <w:unhideWhenUsed/>
@@ -2686,11 +4802,11 @@
       <w:color w:val="77230C" w:themeColor="accent1" w:themeShade="7F"/>
     </w:rPr>
   </w:style>
-  <w:style w:type="paragraph" w:styleId="7">
+  <w:style w:type="paragraph" w:styleId="Heading7">
     <w:name w:val="heading 7"/>
-    <w:basedOn w:val="a"/>
-    <w:next w:val="a"/>
-    <w:link w:val="7Char"/>
+    <w:basedOn w:val="Normal"/>
+    <w:next w:val="Normal"/>
+    <w:link w:val="Heading7Char"/>
     <w:uiPriority w:val="9"/>
     <w:semiHidden/>
     <w:unhideWhenUsed/>
@@ -2713,11 +4829,11 @@
       <w:color w:val="77230C" w:themeColor="accent1" w:themeShade="7F"/>
     </w:rPr>
   </w:style>
-  <w:style w:type="paragraph" w:styleId="8">
+  <w:style w:type="paragraph" w:styleId="Heading8">
     <w:name w:val="heading 8"/>
-    <w:basedOn w:val="a"/>
-    <w:next w:val="a"/>
-    <w:link w:val="8Char"/>
+    <w:basedOn w:val="Normal"/>
+    <w:next w:val="Normal"/>
+    <w:link w:val="Heading8Char"/>
     <w:uiPriority w:val="9"/>
     <w:semiHidden/>
     <w:unhideWhenUsed/>
@@ -2740,11 +4856,11 @@
       <w:szCs w:val="21"/>
     </w:rPr>
   </w:style>
-  <w:style w:type="paragraph" w:styleId="9">
+  <w:style w:type="paragraph" w:styleId="Heading9">
     <w:name w:val="heading 9"/>
-    <w:basedOn w:val="a"/>
-    <w:next w:val="a"/>
-    <w:link w:val="9Char"/>
+    <w:basedOn w:val="Normal"/>
+    <w:next w:val="Normal"/>
+    <w:link w:val="Heading9Char"/>
     <w:uiPriority w:val="9"/>
     <w:semiHidden/>
     <w:unhideWhenUsed/>
@@ -2769,13 +4885,13 @@
       <w:szCs w:val="21"/>
     </w:rPr>
   </w:style>
-  <w:style w:type="character" w:default="1" w:styleId="a0">
+  <w:style w:type="character" w:default="1" w:styleId="DefaultParagraphFont">
     <w:name w:val="Default Paragraph Font"/>
     <w:uiPriority w:val="1"/>
     <w:semiHidden/>
     <w:unhideWhenUsed/>
   </w:style>
-  <w:style w:type="table" w:default="1" w:styleId="a1">
+  <w:style w:type="table" w:default="1" w:styleId="TableNormal">
     <w:name w:val="Normal Table"/>
     <w:uiPriority w:val="99"/>
     <w:semiHidden/>
@@ -2790,15 +4906,15 @@
       </w:tblCellMar>
     </w:tblPr>
   </w:style>
-  <w:style w:type="numbering" w:default="1" w:styleId="a2">
+  <w:style w:type="numbering" w:default="1" w:styleId="NoList">
     <w:name w:val="No List"/>
     <w:uiPriority w:val="99"/>
     <w:semiHidden/>
     <w:unhideWhenUsed/>
   </w:style>
-  <w:style w:type="paragraph" w:styleId="a3">
+  <w:style w:type="paragraph" w:styleId="NoSpacing">
     <w:name w:val="No Spacing"/>
-    <w:link w:val="Char"/>
+    <w:link w:val="NoSpacingChar"/>
     <w:uiPriority w:val="1"/>
     <w:qFormat/>
     <w:rsid w:val="006853C2"/>
@@ -2809,20 +4925,20 @@
       <w:rFonts w:eastAsiaTheme="minorEastAsia"/>
     </w:rPr>
   </w:style>
-  <w:style w:type="character" w:customStyle="1" w:styleId="Char">
-    <w:name w:val="Χωρίς διάστιχο Char"/>
-    <w:basedOn w:val="a0"/>
-    <w:link w:val="a3"/>
+  <w:style w:type="character" w:customStyle="1" w:styleId="NoSpacingChar">
+    <w:name w:val="No Spacing Char"/>
+    <w:basedOn w:val="DefaultParagraphFont"/>
+    <w:link w:val="NoSpacing"/>
     <w:uiPriority w:val="1"/>
     <w:rsid w:val="006853C2"/>
     <w:rPr>
       <w:rFonts w:eastAsiaTheme="minorEastAsia"/>
     </w:rPr>
   </w:style>
-  <w:style w:type="paragraph" w:styleId="a4">
+  <w:style w:type="paragraph" w:styleId="Header">
     <w:name w:val="header"/>
-    <w:basedOn w:val="a"/>
-    <w:link w:val="Char0"/>
+    <w:basedOn w:val="Normal"/>
+    <w:link w:val="HeaderChar"/>
     <w:uiPriority w:val="99"/>
     <w:unhideWhenUsed/>
     <w:rsid w:val="006853C2"/>
@@ -2834,17 +4950,17 @@
       <w:spacing w:after="0" w:line="240" w:lineRule="auto"/>
     </w:pPr>
   </w:style>
-  <w:style w:type="character" w:customStyle="1" w:styleId="Char0">
-    <w:name w:val="Κεφαλίδα Char"/>
-    <w:basedOn w:val="a0"/>
-    <w:link w:val="a4"/>
+  <w:style w:type="character" w:customStyle="1" w:styleId="HeaderChar">
+    <w:name w:val="Header Char"/>
+    <w:basedOn w:val="DefaultParagraphFont"/>
+    <w:link w:val="Header"/>
     <w:uiPriority w:val="99"/>
     <w:rsid w:val="006853C2"/>
   </w:style>
-  <w:style w:type="paragraph" w:styleId="a5">
+  <w:style w:type="paragraph" w:styleId="Footer">
     <w:name w:val="footer"/>
-    <w:basedOn w:val="a"/>
-    <w:link w:val="Char1"/>
+    <w:basedOn w:val="Normal"/>
+    <w:link w:val="FooterChar"/>
     <w:uiPriority w:val="99"/>
     <w:unhideWhenUsed/>
     <w:rsid w:val="006853C2"/>
@@ -2856,17 +4972,17 @@
       <w:spacing w:after="0" w:line="240" w:lineRule="auto"/>
     </w:pPr>
   </w:style>
-  <w:style w:type="character" w:customStyle="1" w:styleId="Char1">
-    <w:name w:val="Υποσέλιδο Char"/>
-    <w:basedOn w:val="a0"/>
-    <w:link w:val="a5"/>
+  <w:style w:type="character" w:customStyle="1" w:styleId="FooterChar">
+    <w:name w:val="Footer Char"/>
+    <w:basedOn w:val="DefaultParagraphFont"/>
+    <w:link w:val="Footer"/>
     <w:uiPriority w:val="99"/>
     <w:rsid w:val="006853C2"/>
   </w:style>
-  <w:style w:type="character" w:customStyle="1" w:styleId="1Char">
-    <w:name w:val="Επικεφαλίδα 1 Char"/>
-    <w:basedOn w:val="a0"/>
-    <w:link w:val="1"/>
+  <w:style w:type="character" w:customStyle="1" w:styleId="Heading1Char">
+    <w:name w:val="Heading 1 Char"/>
+    <w:basedOn w:val="DefaultParagraphFont"/>
+    <w:link w:val="Heading1"/>
     <w:uiPriority w:val="9"/>
     <w:rsid w:val="006853C2"/>
     <w:rPr>
@@ -2876,10 +4992,10 @@
       <w:szCs w:val="32"/>
     </w:rPr>
   </w:style>
-  <w:style w:type="paragraph" w:styleId="a6">
+  <w:style w:type="paragraph" w:styleId="TOCHeading">
     <w:name w:val="TOC Heading"/>
-    <w:basedOn w:val="1"/>
-    <w:next w:val="a"/>
+    <w:basedOn w:val="Heading1"/>
+    <w:next w:val="Normal"/>
     <w:uiPriority w:val="39"/>
     <w:unhideWhenUsed/>
     <w:qFormat/>
@@ -2888,10 +5004,10 @@
       <w:outlineLvl w:val="9"/>
     </w:pPr>
   </w:style>
-  <w:style w:type="character" w:customStyle="1" w:styleId="2Char">
-    <w:name w:val="Επικεφαλίδα 2 Char"/>
-    <w:basedOn w:val="a0"/>
-    <w:link w:val="2"/>
+  <w:style w:type="character" w:customStyle="1" w:styleId="Heading2Char">
+    <w:name w:val="Heading 2 Char"/>
+    <w:basedOn w:val="DefaultParagraphFont"/>
+    <w:link w:val="Heading2"/>
     <w:uiPriority w:val="9"/>
     <w:rsid w:val="00A070B0"/>
     <w:rPr>
@@ -2901,10 +5017,10 @@
       <w:szCs w:val="26"/>
     </w:rPr>
   </w:style>
-  <w:style w:type="character" w:customStyle="1" w:styleId="3Char">
-    <w:name w:val="Επικεφαλίδα 3 Char"/>
-    <w:basedOn w:val="a0"/>
-    <w:link w:val="3"/>
+  <w:style w:type="character" w:customStyle="1" w:styleId="Heading3Char">
+    <w:name w:val="Heading 3 Char"/>
+    <w:basedOn w:val="DefaultParagraphFont"/>
+    <w:link w:val="Heading3"/>
     <w:uiPriority w:val="9"/>
     <w:semiHidden/>
     <w:rsid w:val="00A070B0"/>
@@ -2915,10 +5031,10 @@
       <w:szCs w:val="24"/>
     </w:rPr>
   </w:style>
-  <w:style w:type="character" w:customStyle="1" w:styleId="4Char">
-    <w:name w:val="Επικεφαλίδα 4 Char"/>
-    <w:basedOn w:val="a0"/>
-    <w:link w:val="4"/>
+  <w:style w:type="character" w:customStyle="1" w:styleId="Heading4Char">
+    <w:name w:val="Heading 4 Char"/>
+    <w:basedOn w:val="DefaultParagraphFont"/>
+    <w:link w:val="Heading4"/>
     <w:uiPriority w:val="9"/>
     <w:semiHidden/>
     <w:rsid w:val="00A070B0"/>
@@ -2929,10 +5045,10 @@
       <w:color w:val="B43412" w:themeColor="accent1" w:themeShade="BF"/>
     </w:rPr>
   </w:style>
-  <w:style w:type="character" w:customStyle="1" w:styleId="5Char">
-    <w:name w:val="Επικεφαλίδα 5 Char"/>
-    <w:basedOn w:val="a0"/>
-    <w:link w:val="5"/>
+  <w:style w:type="character" w:customStyle="1" w:styleId="Heading5Char">
+    <w:name w:val="Heading 5 Char"/>
+    <w:basedOn w:val="DefaultParagraphFont"/>
+    <w:link w:val="Heading5"/>
     <w:uiPriority w:val="9"/>
     <w:semiHidden/>
     <w:rsid w:val="00A070B0"/>
@@ -2941,10 +5057,10 @@
       <w:color w:val="B43412" w:themeColor="accent1" w:themeShade="BF"/>
     </w:rPr>
   </w:style>
-  <w:style w:type="character" w:customStyle="1" w:styleId="6Char">
-    <w:name w:val="Επικεφαλίδα 6 Char"/>
-    <w:basedOn w:val="a0"/>
-    <w:link w:val="6"/>
+  <w:style w:type="character" w:customStyle="1" w:styleId="Heading6Char">
+    <w:name w:val="Heading 6 Char"/>
+    <w:basedOn w:val="DefaultParagraphFont"/>
+    <w:link w:val="Heading6"/>
     <w:uiPriority w:val="9"/>
     <w:semiHidden/>
     <w:rsid w:val="00A070B0"/>
@@ -2953,10 +5069,10 @@
       <w:color w:val="77230C" w:themeColor="accent1" w:themeShade="7F"/>
     </w:rPr>
   </w:style>
-  <w:style w:type="character" w:customStyle="1" w:styleId="7Char">
-    <w:name w:val="Επικεφαλίδα 7 Char"/>
-    <w:basedOn w:val="a0"/>
-    <w:link w:val="7"/>
+  <w:style w:type="character" w:customStyle="1" w:styleId="Heading7Char">
+    <w:name w:val="Heading 7 Char"/>
+    <w:basedOn w:val="DefaultParagraphFont"/>
+    <w:link w:val="Heading7"/>
     <w:uiPriority w:val="9"/>
     <w:semiHidden/>
     <w:rsid w:val="00A070B0"/>
@@ -2967,10 +5083,10 @@
       <w:color w:val="77230C" w:themeColor="accent1" w:themeShade="7F"/>
     </w:rPr>
   </w:style>
-  <w:style w:type="character" w:customStyle="1" w:styleId="8Char">
-    <w:name w:val="Επικεφαλίδα 8 Char"/>
-    <w:basedOn w:val="a0"/>
-    <w:link w:val="8"/>
+  <w:style w:type="character" w:customStyle="1" w:styleId="Heading8Char">
+    <w:name w:val="Heading 8 Char"/>
+    <w:basedOn w:val="DefaultParagraphFont"/>
+    <w:link w:val="Heading8"/>
     <w:uiPriority w:val="9"/>
     <w:semiHidden/>
     <w:rsid w:val="00A070B0"/>
@@ -2981,10 +5097,10 @@
       <w:szCs w:val="21"/>
     </w:rPr>
   </w:style>
-  <w:style w:type="character" w:customStyle="1" w:styleId="9Char">
-    <w:name w:val="Επικεφαλίδα 9 Char"/>
-    <w:basedOn w:val="a0"/>
-    <w:link w:val="9"/>
+  <w:style w:type="character" w:customStyle="1" w:styleId="Heading9Char">
+    <w:name w:val="Heading 9 Char"/>
+    <w:basedOn w:val="DefaultParagraphFont"/>
+    <w:link w:val="Heading9"/>
     <w:uiPriority w:val="9"/>
     <w:semiHidden/>
     <w:rsid w:val="00A070B0"/>
@@ -2997,10 +5113,10 @@
       <w:szCs w:val="21"/>
     </w:rPr>
   </w:style>
-  <w:style w:type="paragraph" w:styleId="a7">
+  <w:style w:type="paragraph" w:styleId="Caption">
     <w:name w:val="caption"/>
-    <w:basedOn w:val="a"/>
-    <w:next w:val="a"/>
+    <w:basedOn w:val="Normal"/>
+    <w:next w:val="Normal"/>
     <w:uiPriority w:val="35"/>
     <w:unhideWhenUsed/>
     <w:qFormat/>
@@ -3016,10 +5132,10 @@
       <w:szCs w:val="18"/>
     </w:rPr>
   </w:style>
-  <w:style w:type="paragraph" w:styleId="10">
+  <w:style w:type="paragraph" w:styleId="TOC1">
     <w:name w:val="toc 1"/>
-    <w:basedOn w:val="a"/>
-    <w:next w:val="a"/>
+    <w:basedOn w:val="Normal"/>
+    <w:next w:val="Normal"/>
     <w:autoRedefine/>
     <w:uiPriority w:val="39"/>
     <w:unhideWhenUsed/>
@@ -3028,10 +5144,10 @@
       <w:spacing w:after="100"/>
     </w:pPr>
   </w:style>
-  <w:style w:type="paragraph" w:styleId="20">
+  <w:style w:type="paragraph" w:styleId="TOC2">
     <w:name w:val="toc 2"/>
-    <w:basedOn w:val="a"/>
-    <w:next w:val="a"/>
+    <w:basedOn w:val="Normal"/>
+    <w:next w:val="Normal"/>
     <w:autoRedefine/>
     <w:uiPriority w:val="39"/>
     <w:unhideWhenUsed/>
@@ -3041,9 +5157,9 @@
       <w:ind w:left="220"/>
     </w:pPr>
   </w:style>
-  <w:style w:type="character" w:styleId="-">
+  <w:style w:type="character" w:styleId="Hyperlink">
     <w:name w:val="Hyperlink"/>
-    <w:basedOn w:val="a0"/>
+    <w:basedOn w:val="DefaultParagraphFont"/>
     <w:uiPriority w:val="99"/>
     <w:unhideWhenUsed/>
     <w:rsid w:val="00693435"/>
@@ -3052,9 +5168,9 @@
       <w:u w:val="single"/>
     </w:rPr>
   </w:style>
-  <w:style w:type="paragraph" w:styleId="a8">
+  <w:style w:type="paragraph" w:styleId="ListParagraph">
     <w:name w:val="List Paragraph"/>
-    <w:basedOn w:val="a"/>
+    <w:basedOn w:val="Normal"/>
     <w:uiPriority w:val="34"/>
     <w:qFormat/>
     <w:rsid w:val="00187C4D"/>
@@ -3083,9 +5199,9 @@
       <w:szCs w:val="24"/>
     </w:rPr>
   </w:style>
-  <w:style w:type="character" w:styleId="a9">
+  <w:style w:type="character" w:styleId="IntenseReference">
     <w:name w:val="Intense Reference"/>
-    <w:basedOn w:val="a0"/>
+    <w:basedOn w:val="DefaultParagraphFont"/>
     <w:uiPriority w:val="32"/>
     <w:qFormat/>
     <w:rsid w:val="00C05456"/>
@@ -3097,10 +5213,10 @@
       <w:spacing w:val="5"/>
     </w:rPr>
   </w:style>
-  <w:style w:type="paragraph" w:styleId="aa">
+  <w:style w:type="paragraph" w:styleId="TableofFigures">
     <w:name w:val="table of figures"/>
-    <w:basedOn w:val="a"/>
-    <w:next w:val="a"/>
+    <w:basedOn w:val="Normal"/>
+    <w:next w:val="Normal"/>
     <w:uiPriority w:val="99"/>
     <w:unhideWhenUsed/>
     <w:rsid w:val="00F32F07"/>
@@ -3430,7 +5546,7 @@
 </file>
 
 <file path=customXml/itemProps2.xml><?xml version="1.0" encoding="utf-8"?>
-<ds:datastoreItem xmlns:ds="http://schemas.openxmlformats.org/officeDocument/2006/customXml" ds:itemID="{BCCB2ECC-EAE3-470B-A06E-364F42CBBA40}">
+<ds:datastoreItem xmlns:ds="http://schemas.openxmlformats.org/officeDocument/2006/customXml" ds:itemID="{B91FE657-C007-D742-B4AA-2FE7AA0EA1D7}">
   <ds:schemaRefs>
     <ds:schemaRef ds:uri="http://schemas.openxmlformats.org/officeDocument/2006/bibliography"/>
   </ds:schemaRefs>

</xml_diff>